<commit_message>
Added the revised list of use cases to backlog
Just need to assign numbers and specify what's happening in the first
iteration.
</commit_message>
<xml_diff>
--- a/Proposals/Product Backlog.docx
+++ b/Proposals/Product Backlog.docx
@@ -28,10 +28,11 @@
       </w:pPr>
       <w:r>
         <w:rPr>
+          <w:b/>
           <w:i/>
           <w:sz w:val="24"/>
         </w:rPr>
-        <w:t>Large User Story Breakdowns</w:t>
+        <w:t>New User Stories</w:t>
       </w:r>
     </w:p>
     <w:p>
@@ -108,8 +109,8 @@
     </w:p>
     <w:p>
       <w:pPr>
-        <w:spacing w:line="240" w:lineRule="auto"/>
-        <w:ind w:left="360"/>
+        <w:pStyle w:val="ListParagraph"/>
+        <w:spacing w:line="240" w:lineRule="auto"/>
       </w:pPr>
     </w:p>
     <w:p>
@@ -171,8 +172,1520 @@
       </w:r>
     </w:p>
     <w:p>
-      <w:bookmarkStart w:id="0" w:name="_GoBack"/>
-      <w:bookmarkEnd w:id="0"/>
+      <w:pPr>
+        <w:spacing w:line="240" w:lineRule="auto"/>
+      </w:pPr>
+      <w:r>
+        <w:rPr>
+          <w:i/>
+        </w:rPr>
+        <w:t xml:space="preserve">Original User Story: </w:t>
+      </w:r>
+      <w:r>
+        <w:t>Post in Forum/Comment</w:t>
+      </w:r>
+    </w:p>
+    <w:p>
+      <w:pPr>
+        <w:pStyle w:val="ListParagraph"/>
+        <w:numPr>
+          <w:ilvl w:val="0"/>
+          <w:numId w:val="1"/>
+        </w:numPr>
+        <w:spacing w:line="240" w:lineRule="auto"/>
+      </w:pPr>
+      <w:r>
+        <w:t>Post in Forum</w:t>
+      </w:r>
+    </w:p>
+    <w:p>
+      <w:pPr>
+        <w:pStyle w:val="ListParagraph"/>
+        <w:spacing w:line="240" w:lineRule="auto"/>
+      </w:pPr>
+      <w:r>
+        <w:t>User Role: All above Registered User (Admin, Content Publisher)</w:t>
+      </w:r>
+    </w:p>
+    <w:p>
+      <w:pPr>
+        <w:pStyle w:val="ListParagraph"/>
+        <w:spacing w:line="240" w:lineRule="auto"/>
+      </w:pPr>
+      <w:r>
+        <w:t>Goal: For a user to post a reply to a forum topic.</w:t>
+      </w:r>
+    </w:p>
+    <w:p>
+      <w:pPr>
+        <w:pStyle w:val="ListParagraph"/>
+        <w:spacing w:line="240" w:lineRule="auto"/>
+      </w:pPr>
+      <w:r>
+        <w:t>Reason: To allow users of the site to participate in discourse.</w:t>
+      </w:r>
+    </w:p>
+    <w:p>
+      <w:pPr>
+        <w:pStyle w:val="ListParagraph"/>
+        <w:spacing w:line="240" w:lineRule="auto"/>
+      </w:pPr>
+      <w:r>
+        <w:t>Pre-Conditions: There exists a forum topic to post a reply to.</w:t>
+      </w:r>
+    </w:p>
+    <w:p>
+      <w:pPr>
+        <w:pStyle w:val="ListParagraph"/>
+        <w:spacing w:line="240" w:lineRule="auto"/>
+      </w:pPr>
+      <w:r>
+        <w:t>Post-Conditions: The reply is posted and is available for viewing in the forum.</w:t>
+      </w:r>
+    </w:p>
+    <w:p>
+      <w:pPr>
+        <w:pStyle w:val="ListParagraph"/>
+        <w:spacing w:line="240" w:lineRule="auto"/>
+      </w:pPr>
+    </w:p>
+    <w:p>
+      <w:pPr>
+        <w:pStyle w:val="ListParagraph"/>
+        <w:numPr>
+          <w:ilvl w:val="0"/>
+          <w:numId w:val="1"/>
+        </w:numPr>
+        <w:spacing w:line="240" w:lineRule="auto"/>
+      </w:pPr>
+      <w:r>
+        <w:t>Comment on Content</w:t>
+      </w:r>
+    </w:p>
+    <w:p>
+      <w:pPr>
+        <w:pStyle w:val="ListParagraph"/>
+        <w:spacing w:line="240" w:lineRule="auto"/>
+      </w:pPr>
+      <w:r>
+        <w:t>User Role: All above Registered User (Admin, Content Publisher)</w:t>
+      </w:r>
+    </w:p>
+    <w:p>
+      <w:pPr>
+        <w:pStyle w:val="ListParagraph"/>
+        <w:spacing w:line="240" w:lineRule="auto"/>
+      </w:pPr>
+      <w:r>
+        <w:t>Goal: For a user to comment on posted content.</w:t>
+      </w:r>
+    </w:p>
+    <w:p>
+      <w:pPr>
+        <w:pStyle w:val="ListParagraph"/>
+        <w:spacing w:line="240" w:lineRule="auto"/>
+      </w:pPr>
+      <w:r>
+        <w:t>Reason: To allow discussion on site content.</w:t>
+      </w:r>
+    </w:p>
+    <w:p>
+      <w:pPr>
+        <w:pStyle w:val="ListParagraph"/>
+        <w:spacing w:line="240" w:lineRule="auto"/>
+      </w:pPr>
+      <w:r>
+        <w:t>Pre-Conditions: There exists some content to reply to.</w:t>
+      </w:r>
+    </w:p>
+    <w:p>
+      <w:pPr>
+        <w:pStyle w:val="ListParagraph"/>
+        <w:spacing w:line="240" w:lineRule="auto"/>
+      </w:pPr>
+      <w:r>
+        <w:t>Post-Conditions: The reply is visible on the site when viewing aforementioned content.</w:t>
+      </w:r>
+    </w:p>
+    <w:p>
+      <w:pPr>
+        <w:spacing w:line="240" w:lineRule="auto"/>
+        <w:rPr>
+          <w:b/>
+          <w:sz w:val="24"/>
+        </w:rPr>
+      </w:pPr>
+      <w:r>
+        <w:rPr>
+          <w:b/>
+          <w:sz w:val="24"/>
+        </w:rPr>
+        <w:t>All User Stories (Revised)</w:t>
+      </w:r>
+    </w:p>
+    <w:tbl>
+      <w:tblPr>
+        <w:tblW w:w="26860" w:type="dxa"/>
+        <w:tblLook w:val="04A0" w:firstRow="1" w:lastRow="0" w:firstColumn="1" w:lastColumn="0" w:noHBand="0" w:noVBand="1"/>
+      </w:tblPr>
+      <w:tblGrid>
+        <w:gridCol w:w="26860"/>
+      </w:tblGrid>
+      <w:tr>
+        <w:trPr>
+          <w:trHeight w:val="1995"/>
+        </w:trPr>
+        <w:tc>
+          <w:tcPr>
+            <w:tcW w:w="26860" w:type="dxa"/>
+            <w:tcBorders>
+              <w:top w:val="nil"/>
+              <w:left w:val="nil"/>
+              <w:bottom w:val="nil"/>
+              <w:right w:val="nil"/>
+            </w:tcBorders>
+            <w:shd w:val="clear" w:color="auto" w:fill="auto"/>
+            <w:vAlign w:val="bottom"/>
+            <w:hideMark/>
+          </w:tcPr>
+          <w:p>
+            <w:pPr>
+              <w:spacing w:after="0" w:line="240" w:lineRule="auto"/>
+              <w:rPr>
+                <w:rFonts w:ascii="Calibri" w:eastAsia="Times New Roman" w:hAnsi="Calibri" w:cs="Calibri"/>
+                <w:i/>
+                <w:color w:val="000000"/>
+                <w:sz w:val="24"/>
+              </w:rPr>
+            </w:pPr>
+            <w:bookmarkStart w:id="0" w:name="_GoBack"/>
+            <w:bookmarkEnd w:id="0"/>
+            <w:r>
+              <w:rPr>
+                <w:rFonts w:ascii="Calibri" w:eastAsia="Times New Roman" w:hAnsi="Calibri" w:cs="Calibri"/>
+                <w:i/>
+                <w:color w:val="000000"/>
+                <w:sz w:val="24"/>
+              </w:rPr>
+              <w:t>Use Cases</w:t>
+            </w:r>
+          </w:p>
+          <w:p>
+            <w:pPr>
+              <w:spacing w:after="0" w:line="240" w:lineRule="auto"/>
+              <w:rPr>
+                <w:rFonts w:ascii="Calibri" w:eastAsia="Times New Roman" w:hAnsi="Calibri" w:cs="Calibri"/>
+                <w:color w:val="000000"/>
+              </w:rPr>
+            </w:pPr>
+            <w:r>
+              <w:rPr>
+                <w:rFonts w:ascii="Calibri" w:eastAsia="Times New Roman" w:hAnsi="Calibri" w:cs="Calibri"/>
+                <w:color w:val="000000"/>
+              </w:rPr>
+              <w:t>1. Post Content Link</w:t>
+            </w:r>
+            <w:r>
+              <w:rPr>
+                <w:rFonts w:ascii="Calibri" w:eastAsia="Times New Roman" w:hAnsi="Calibri" w:cs="Calibri"/>
+                <w:color w:val="000000"/>
+              </w:rPr>
+              <w:br/>
+              <w:t>User Role: Content Publisher</w:t>
+            </w:r>
+            <w:r>
+              <w:rPr>
+                <w:rFonts w:ascii="Calibri" w:eastAsia="Times New Roman" w:hAnsi="Calibri" w:cs="Calibri"/>
+                <w:color w:val="000000"/>
+              </w:rPr>
+              <w:br/>
+              <w:t>Goal: To post a link to an article hosted on a 3rd party website.</w:t>
+            </w:r>
+            <w:r>
+              <w:rPr>
+                <w:rFonts w:ascii="Calibri" w:eastAsia="Times New Roman" w:hAnsi="Calibri" w:cs="Calibri"/>
+                <w:color w:val="000000"/>
+              </w:rPr>
+              <w:br/>
+              <w:t>Reason: To provide users with content relevant to the elections and local news.</w:t>
+            </w:r>
+            <w:r>
+              <w:rPr>
+                <w:rFonts w:ascii="Calibri" w:eastAsia="Times New Roman" w:hAnsi="Calibri" w:cs="Calibri"/>
+                <w:color w:val="000000"/>
+              </w:rPr>
+              <w:br/>
+              <w:t xml:space="preserve">Pre-Conditions: Content publisher is logged in, an article has been found, and a link is available to the content. </w:t>
+            </w:r>
+            <w:r>
+              <w:rPr>
+                <w:rFonts w:ascii="Calibri" w:eastAsia="Times New Roman" w:hAnsi="Calibri" w:cs="Calibri"/>
+                <w:color w:val="000000"/>
+              </w:rPr>
+              <w:br/>
+              <w:t>Post-Conditions: The link is posted to the website and available for users to view.</w:t>
+            </w:r>
+          </w:p>
+        </w:tc>
+      </w:tr>
+      <w:tr>
+        <w:trPr>
+          <w:trHeight w:val="1800"/>
+        </w:trPr>
+        <w:tc>
+          <w:tcPr>
+            <w:tcW w:w="26860" w:type="dxa"/>
+            <w:tcBorders>
+              <w:top w:val="nil"/>
+              <w:left w:val="nil"/>
+              <w:bottom w:val="nil"/>
+              <w:right w:val="nil"/>
+            </w:tcBorders>
+            <w:shd w:val="clear" w:color="auto" w:fill="auto"/>
+            <w:vAlign w:val="bottom"/>
+            <w:hideMark/>
+          </w:tcPr>
+          <w:p>
+            <w:pPr>
+              <w:spacing w:after="0" w:line="240" w:lineRule="auto"/>
+              <w:rPr>
+                <w:rFonts w:ascii="Calibri" w:eastAsia="Times New Roman" w:hAnsi="Calibri" w:cs="Calibri"/>
+                <w:color w:val="000000"/>
+              </w:rPr>
+            </w:pPr>
+            <w:r>
+              <w:rPr>
+                <w:rFonts w:ascii="Calibri" w:eastAsia="Times New Roman" w:hAnsi="Calibri" w:cs="Calibri"/>
+                <w:color w:val="000000"/>
+              </w:rPr>
+              <w:lastRenderedPageBreak/>
+              <w:t>2. Post Content</w:t>
+            </w:r>
+            <w:r>
+              <w:rPr>
+                <w:rFonts w:ascii="Calibri" w:eastAsia="Times New Roman" w:hAnsi="Calibri" w:cs="Calibri"/>
+                <w:color w:val="000000"/>
+              </w:rPr>
+              <w:t xml:space="preserve"> </w:t>
+            </w:r>
+            <w:r>
+              <w:rPr>
+                <w:rFonts w:ascii="Calibri" w:eastAsia="Times New Roman" w:hAnsi="Calibri" w:cs="Calibri"/>
+                <w:color w:val="000000"/>
+              </w:rPr>
+              <w:br/>
+              <w:t xml:space="preserve">User Role: </w:t>
+            </w:r>
+            <w:r>
+              <w:rPr>
+                <w:rFonts w:ascii="Calibri" w:eastAsia="Times New Roman" w:hAnsi="Calibri" w:cs="Calibri"/>
+                <w:color w:val="000000"/>
+              </w:rPr>
+              <w:t>Administrator, Content Publisher</w:t>
+            </w:r>
+            <w:r>
+              <w:rPr>
+                <w:rFonts w:ascii="Calibri" w:eastAsia="Times New Roman" w:hAnsi="Calibri" w:cs="Calibri"/>
+                <w:color w:val="000000"/>
+              </w:rPr>
+              <w:br/>
+              <w:t xml:space="preserve">Goal: </w:t>
+            </w:r>
+            <w:r>
+              <w:rPr>
+                <w:rFonts w:ascii="Calibri" w:eastAsia="Times New Roman" w:hAnsi="Calibri" w:cs="Calibri"/>
+                <w:color w:val="000000"/>
+              </w:rPr>
+              <w:t>To post content for all users to view.</w:t>
+            </w:r>
+            <w:r>
+              <w:rPr>
+                <w:rFonts w:ascii="Calibri" w:eastAsia="Times New Roman" w:hAnsi="Calibri" w:cs="Calibri"/>
+                <w:color w:val="000000"/>
+              </w:rPr>
+              <w:br/>
+              <w:t xml:space="preserve">Reason: </w:t>
+            </w:r>
+            <w:r>
+              <w:rPr>
+                <w:rFonts w:ascii="Calibri" w:eastAsia="Times New Roman" w:hAnsi="Calibri" w:cs="Calibri"/>
+                <w:color w:val="000000"/>
+              </w:rPr>
+              <w:t>To provide users with well-presented media for consumption.</w:t>
+            </w:r>
+            <w:r>
+              <w:rPr>
+                <w:rFonts w:ascii="Calibri" w:eastAsia="Times New Roman" w:hAnsi="Calibri" w:cs="Calibri"/>
+                <w:color w:val="000000"/>
+              </w:rPr>
+              <w:br/>
+              <w:t>Pr</w:t>
+            </w:r>
+            <w:r>
+              <w:rPr>
+                <w:rFonts w:ascii="Calibri" w:eastAsia="Times New Roman" w:hAnsi="Calibri" w:cs="Calibri"/>
+                <w:color w:val="000000"/>
+              </w:rPr>
+              <w:t>e-Conditions: Content publisher or administrator is logged in, and has content to post.</w:t>
+            </w:r>
+            <w:r>
+              <w:rPr>
+                <w:rFonts w:ascii="Calibri" w:eastAsia="Times New Roman" w:hAnsi="Calibri" w:cs="Calibri"/>
+                <w:color w:val="000000"/>
+              </w:rPr>
+              <w:br/>
+              <w:t>Post-Conditions: The content is posted and is available for viewing.</w:t>
+            </w:r>
+          </w:p>
+        </w:tc>
+      </w:tr>
+      <w:tr>
+        <w:trPr>
+          <w:trHeight w:val="1800"/>
+        </w:trPr>
+        <w:tc>
+          <w:tcPr>
+            <w:tcW w:w="26860" w:type="dxa"/>
+            <w:tcBorders>
+              <w:top w:val="nil"/>
+              <w:left w:val="nil"/>
+              <w:bottom w:val="nil"/>
+              <w:right w:val="nil"/>
+            </w:tcBorders>
+            <w:shd w:val="clear" w:color="auto" w:fill="auto"/>
+            <w:vAlign w:val="bottom"/>
+            <w:hideMark/>
+          </w:tcPr>
+          <w:p>
+            <w:pPr>
+              <w:spacing w:after="0" w:line="240" w:lineRule="auto"/>
+              <w:rPr>
+                <w:rFonts w:ascii="Calibri" w:eastAsia="Times New Roman" w:hAnsi="Calibri" w:cs="Calibri"/>
+                <w:color w:val="000000"/>
+              </w:rPr>
+            </w:pPr>
+            <w:r>
+              <w:rPr>
+                <w:rFonts w:ascii="Calibri" w:eastAsia="Times New Roman" w:hAnsi="Calibri" w:cs="Calibri"/>
+                <w:color w:val="000000"/>
+              </w:rPr>
+              <w:t>3. Update Live Coverage</w:t>
+            </w:r>
+            <w:r>
+              <w:rPr>
+                <w:rFonts w:ascii="Calibri" w:eastAsia="Times New Roman" w:hAnsi="Calibri" w:cs="Calibri"/>
+                <w:color w:val="000000"/>
+              </w:rPr>
+              <w:t xml:space="preserve"> </w:t>
+            </w:r>
+            <w:r>
+              <w:rPr>
+                <w:rFonts w:ascii="Calibri" w:eastAsia="Times New Roman" w:hAnsi="Calibri" w:cs="Calibri"/>
+                <w:color w:val="000000"/>
+              </w:rPr>
+              <w:br/>
+              <w:t xml:space="preserve">User Role: </w:t>
+            </w:r>
+            <w:r>
+              <w:rPr>
+                <w:rFonts w:ascii="Calibri" w:eastAsia="Times New Roman" w:hAnsi="Calibri" w:cs="Calibri"/>
+                <w:color w:val="000000"/>
+              </w:rPr>
+              <w:t>Administrator</w:t>
+            </w:r>
+            <w:r>
+              <w:rPr>
+                <w:rFonts w:ascii="Calibri" w:eastAsia="Times New Roman" w:hAnsi="Calibri" w:cs="Calibri"/>
+                <w:color w:val="000000"/>
+              </w:rPr>
+              <w:br/>
+              <w:t xml:space="preserve">Goal: </w:t>
+            </w:r>
+            <w:r>
+              <w:rPr>
+                <w:rFonts w:ascii="Calibri" w:eastAsia="Times New Roman" w:hAnsi="Calibri" w:cs="Calibri"/>
+                <w:color w:val="000000"/>
+              </w:rPr>
+              <w:t>To post real-time updates of the electoral process.</w:t>
+            </w:r>
+            <w:r>
+              <w:rPr>
+                <w:rFonts w:ascii="Calibri" w:eastAsia="Times New Roman" w:hAnsi="Calibri" w:cs="Calibri"/>
+                <w:color w:val="000000"/>
+              </w:rPr>
+              <w:br/>
+              <w:t xml:space="preserve">Reason: </w:t>
+            </w:r>
+            <w:r>
+              <w:rPr>
+                <w:rFonts w:ascii="Calibri" w:eastAsia="Times New Roman" w:hAnsi="Calibri" w:cs="Calibri"/>
+                <w:color w:val="000000"/>
+              </w:rPr>
+              <w:t xml:space="preserve">So users can enjoy and stay informed with up-to-the-minute updates. </w:t>
+            </w:r>
+            <w:r>
+              <w:rPr>
+                <w:rFonts w:ascii="Calibri" w:eastAsia="Times New Roman" w:hAnsi="Calibri" w:cs="Calibri"/>
+                <w:color w:val="000000"/>
+              </w:rPr>
+              <w:br/>
+              <w:t xml:space="preserve">Pre-Conditions: </w:t>
+            </w:r>
+            <w:r>
+              <w:rPr>
+                <w:rFonts w:ascii="Calibri" w:eastAsia="Times New Roman" w:hAnsi="Calibri" w:cs="Calibri"/>
+                <w:color w:val="000000"/>
+              </w:rPr>
+              <w:t>Account with administrator permissions is logged in.</w:t>
+            </w:r>
+            <w:r>
+              <w:rPr>
+                <w:rFonts w:ascii="Calibri" w:eastAsia="Times New Roman" w:hAnsi="Calibri" w:cs="Calibri"/>
+                <w:color w:val="000000"/>
+              </w:rPr>
+              <w:br/>
+              <w:t xml:space="preserve">Post-Conditions: </w:t>
+            </w:r>
+            <w:r>
+              <w:rPr>
+                <w:rFonts w:ascii="Calibri" w:eastAsia="Times New Roman" w:hAnsi="Calibri" w:cs="Calibri"/>
+                <w:color w:val="000000"/>
+              </w:rPr>
+              <w:t>The update is pushed out live to all viewers on page.</w:t>
+            </w:r>
+          </w:p>
+        </w:tc>
+      </w:tr>
+      <w:tr>
+        <w:trPr>
+          <w:trHeight w:val="1800"/>
+        </w:trPr>
+        <w:tc>
+          <w:tcPr>
+            <w:tcW w:w="26860" w:type="dxa"/>
+            <w:tcBorders>
+              <w:top w:val="nil"/>
+              <w:left w:val="nil"/>
+              <w:bottom w:val="nil"/>
+              <w:right w:val="nil"/>
+            </w:tcBorders>
+            <w:shd w:val="clear" w:color="auto" w:fill="auto"/>
+            <w:vAlign w:val="bottom"/>
+            <w:hideMark/>
+          </w:tcPr>
+          <w:p>
+            <w:pPr>
+              <w:spacing w:after="0" w:line="240" w:lineRule="auto"/>
+              <w:rPr>
+                <w:rFonts w:ascii="Calibri" w:eastAsia="Times New Roman" w:hAnsi="Calibri" w:cs="Calibri"/>
+                <w:color w:val="000000"/>
+              </w:rPr>
+            </w:pPr>
+          </w:p>
+          <w:p>
+            <w:pPr>
+              <w:spacing w:after="0" w:line="240" w:lineRule="auto"/>
+              <w:rPr>
+                <w:rFonts w:ascii="Calibri" w:eastAsia="Times New Roman" w:hAnsi="Calibri" w:cs="Calibri"/>
+                <w:color w:val="000000"/>
+              </w:rPr>
+            </w:pPr>
+            <w:r>
+              <w:rPr>
+                <w:rFonts w:ascii="Calibri" w:eastAsia="Times New Roman" w:hAnsi="Calibri" w:cs="Calibri"/>
+                <w:color w:val="000000"/>
+              </w:rPr>
+              <w:t xml:space="preserve">4. </w:t>
+            </w:r>
+            <w:r>
+              <w:rPr>
+                <w:rFonts w:ascii="Calibri" w:eastAsia="Times New Roman" w:hAnsi="Calibri" w:cs="Calibri"/>
+                <w:color w:val="000000"/>
+              </w:rPr>
+              <w:t>Comment on Content</w:t>
+            </w:r>
+          </w:p>
+          <w:p>
+            <w:pPr>
+              <w:spacing w:after="0" w:line="240" w:lineRule="auto"/>
+              <w:rPr>
+                <w:rFonts w:ascii="Calibri" w:eastAsia="Times New Roman" w:hAnsi="Calibri" w:cs="Calibri"/>
+                <w:color w:val="000000"/>
+              </w:rPr>
+            </w:pPr>
+            <w:r>
+              <w:rPr>
+                <w:rFonts w:ascii="Calibri" w:eastAsia="Times New Roman" w:hAnsi="Calibri" w:cs="Calibri"/>
+                <w:color w:val="000000"/>
+              </w:rPr>
+              <w:t>User Role: All above Registered User (Admin, Content Publisher)</w:t>
+            </w:r>
+          </w:p>
+          <w:p>
+            <w:pPr>
+              <w:spacing w:after="0" w:line="240" w:lineRule="auto"/>
+              <w:rPr>
+                <w:rFonts w:ascii="Calibri" w:eastAsia="Times New Roman" w:hAnsi="Calibri" w:cs="Calibri"/>
+                <w:color w:val="000000"/>
+              </w:rPr>
+            </w:pPr>
+            <w:r>
+              <w:rPr>
+                <w:rFonts w:ascii="Calibri" w:eastAsia="Times New Roman" w:hAnsi="Calibri" w:cs="Calibri"/>
+                <w:color w:val="000000"/>
+              </w:rPr>
+              <w:t>Goal: For a user to comment on posted content.</w:t>
+            </w:r>
+          </w:p>
+          <w:p>
+            <w:pPr>
+              <w:spacing w:after="0" w:line="240" w:lineRule="auto"/>
+              <w:rPr>
+                <w:rFonts w:ascii="Calibri" w:eastAsia="Times New Roman" w:hAnsi="Calibri" w:cs="Calibri"/>
+                <w:color w:val="000000"/>
+              </w:rPr>
+            </w:pPr>
+            <w:r>
+              <w:rPr>
+                <w:rFonts w:ascii="Calibri" w:eastAsia="Times New Roman" w:hAnsi="Calibri" w:cs="Calibri"/>
+                <w:color w:val="000000"/>
+              </w:rPr>
+              <w:t>Reason: To allow discussion on site content.</w:t>
+            </w:r>
+          </w:p>
+          <w:p>
+            <w:pPr>
+              <w:spacing w:after="0" w:line="240" w:lineRule="auto"/>
+              <w:rPr>
+                <w:rFonts w:ascii="Calibri" w:eastAsia="Times New Roman" w:hAnsi="Calibri" w:cs="Calibri"/>
+                <w:color w:val="000000"/>
+              </w:rPr>
+            </w:pPr>
+            <w:r>
+              <w:rPr>
+                <w:rFonts w:ascii="Calibri" w:eastAsia="Times New Roman" w:hAnsi="Calibri" w:cs="Calibri"/>
+                <w:color w:val="000000"/>
+              </w:rPr>
+              <w:t>Pre-Conditions: There exists some content to reply to.</w:t>
+            </w:r>
+          </w:p>
+          <w:p>
+            <w:pPr>
+              <w:spacing w:after="0" w:line="240" w:lineRule="auto"/>
+              <w:rPr>
+                <w:rFonts w:ascii="Calibri" w:eastAsia="Times New Roman" w:hAnsi="Calibri" w:cs="Calibri"/>
+                <w:color w:val="000000"/>
+              </w:rPr>
+            </w:pPr>
+            <w:r>
+              <w:rPr>
+                <w:rFonts w:ascii="Calibri" w:eastAsia="Times New Roman" w:hAnsi="Calibri" w:cs="Calibri"/>
+                <w:color w:val="000000"/>
+              </w:rPr>
+              <w:t>Post-Conditions: The reply is visible on the site when viewing aforementioned content.</w:t>
+            </w:r>
+          </w:p>
+          <w:p>
+            <w:pPr>
+              <w:spacing w:after="0" w:line="240" w:lineRule="auto"/>
+              <w:rPr>
+                <w:rFonts w:ascii="Calibri" w:eastAsia="Times New Roman" w:hAnsi="Calibri" w:cs="Calibri"/>
+                <w:color w:val="000000"/>
+              </w:rPr>
+            </w:pPr>
+          </w:p>
+          <w:p>
+            <w:pPr>
+              <w:spacing w:after="0" w:line="240" w:lineRule="auto"/>
+              <w:rPr>
+                <w:rFonts w:ascii="Calibri" w:eastAsia="Times New Roman" w:hAnsi="Calibri" w:cs="Calibri"/>
+                <w:color w:val="000000"/>
+              </w:rPr>
+            </w:pPr>
+            <w:r>
+              <w:rPr>
+                <w:rFonts w:ascii="Calibri" w:eastAsia="Times New Roman" w:hAnsi="Calibri" w:cs="Calibri"/>
+                <w:color w:val="000000"/>
+              </w:rPr>
+              <w:t>5.</w:t>
+            </w:r>
+            <w:r>
+              <w:t xml:space="preserve"> </w:t>
+            </w:r>
+            <w:r>
+              <w:rPr>
+                <w:rFonts w:ascii="Calibri" w:eastAsia="Times New Roman" w:hAnsi="Calibri" w:cs="Calibri"/>
+                <w:color w:val="000000"/>
+              </w:rPr>
+              <w:t>Post in Forum</w:t>
+            </w:r>
+          </w:p>
+          <w:p>
+            <w:pPr>
+              <w:spacing w:after="0" w:line="240" w:lineRule="auto"/>
+              <w:rPr>
+                <w:rFonts w:ascii="Calibri" w:eastAsia="Times New Roman" w:hAnsi="Calibri" w:cs="Calibri"/>
+                <w:color w:val="000000"/>
+              </w:rPr>
+            </w:pPr>
+            <w:r>
+              <w:rPr>
+                <w:rFonts w:ascii="Calibri" w:eastAsia="Times New Roman" w:hAnsi="Calibri" w:cs="Calibri"/>
+                <w:color w:val="000000"/>
+              </w:rPr>
+              <w:t>User Role: All above Registered User (Admin, Content Publisher)</w:t>
+            </w:r>
+          </w:p>
+          <w:p>
+            <w:pPr>
+              <w:spacing w:after="0" w:line="240" w:lineRule="auto"/>
+              <w:rPr>
+                <w:rFonts w:ascii="Calibri" w:eastAsia="Times New Roman" w:hAnsi="Calibri" w:cs="Calibri"/>
+                <w:color w:val="000000"/>
+              </w:rPr>
+            </w:pPr>
+            <w:r>
+              <w:rPr>
+                <w:rFonts w:ascii="Calibri" w:eastAsia="Times New Roman" w:hAnsi="Calibri" w:cs="Calibri"/>
+                <w:color w:val="000000"/>
+              </w:rPr>
+              <w:t>Goal: For a user to post a reply to a forum topic.</w:t>
+            </w:r>
+          </w:p>
+          <w:p>
+            <w:pPr>
+              <w:spacing w:after="0" w:line="240" w:lineRule="auto"/>
+              <w:rPr>
+                <w:rFonts w:ascii="Calibri" w:eastAsia="Times New Roman" w:hAnsi="Calibri" w:cs="Calibri"/>
+                <w:color w:val="000000"/>
+              </w:rPr>
+            </w:pPr>
+            <w:r>
+              <w:rPr>
+                <w:rFonts w:ascii="Calibri" w:eastAsia="Times New Roman" w:hAnsi="Calibri" w:cs="Calibri"/>
+                <w:color w:val="000000"/>
+              </w:rPr>
+              <w:t>Reason: To allow users of the site to participate in discourse.</w:t>
+            </w:r>
+          </w:p>
+          <w:p>
+            <w:pPr>
+              <w:spacing w:after="0" w:line="240" w:lineRule="auto"/>
+              <w:rPr>
+                <w:rFonts w:ascii="Calibri" w:eastAsia="Times New Roman" w:hAnsi="Calibri" w:cs="Calibri"/>
+                <w:color w:val="000000"/>
+              </w:rPr>
+            </w:pPr>
+            <w:r>
+              <w:rPr>
+                <w:rFonts w:ascii="Calibri" w:eastAsia="Times New Roman" w:hAnsi="Calibri" w:cs="Calibri"/>
+                <w:color w:val="000000"/>
+              </w:rPr>
+              <w:t>Pre-Conditions: There exists a forum topic to post a reply to.</w:t>
+            </w:r>
+          </w:p>
+          <w:p>
+            <w:pPr>
+              <w:spacing w:after="0" w:line="240" w:lineRule="auto"/>
+              <w:rPr>
+                <w:rFonts w:ascii="Calibri" w:eastAsia="Times New Roman" w:hAnsi="Calibri" w:cs="Calibri"/>
+                <w:color w:val="000000"/>
+              </w:rPr>
+            </w:pPr>
+            <w:r>
+              <w:rPr>
+                <w:rFonts w:ascii="Calibri" w:eastAsia="Times New Roman" w:hAnsi="Calibri" w:cs="Calibri"/>
+                <w:color w:val="000000"/>
+              </w:rPr>
+              <w:t>Post-Conditions: The reply is posted and is available for viewing in the forum.</w:t>
+            </w:r>
+          </w:p>
+        </w:tc>
+      </w:tr>
+      <w:tr>
+        <w:trPr>
+          <w:trHeight w:val="1800"/>
+        </w:trPr>
+        <w:tc>
+          <w:tcPr>
+            <w:tcW w:w="26860" w:type="dxa"/>
+            <w:tcBorders>
+              <w:top w:val="nil"/>
+              <w:left w:val="nil"/>
+              <w:bottom w:val="nil"/>
+              <w:right w:val="nil"/>
+            </w:tcBorders>
+            <w:shd w:val="clear" w:color="auto" w:fill="auto"/>
+            <w:vAlign w:val="bottom"/>
+            <w:hideMark/>
+          </w:tcPr>
+          <w:p>
+            <w:pPr>
+              <w:spacing w:after="0" w:line="240" w:lineRule="auto"/>
+              <w:rPr>
+                <w:rFonts w:ascii="Calibri" w:eastAsia="Times New Roman" w:hAnsi="Calibri" w:cs="Calibri"/>
+                <w:color w:val="000000"/>
+              </w:rPr>
+            </w:pPr>
+            <w:r>
+              <w:rPr>
+                <w:rFonts w:ascii="Calibri" w:eastAsia="Times New Roman" w:hAnsi="Calibri" w:cs="Calibri"/>
+                <w:color w:val="000000"/>
+              </w:rPr>
+              <w:t>6</w:t>
+            </w:r>
+            <w:r>
+              <w:rPr>
+                <w:rFonts w:ascii="Calibri" w:eastAsia="Times New Roman" w:hAnsi="Calibri" w:cs="Calibri"/>
+                <w:color w:val="000000"/>
+              </w:rPr>
+              <w:t>. Create Forum Topic</w:t>
+            </w:r>
+            <w:r>
+              <w:rPr>
+                <w:rFonts w:ascii="Calibri" w:eastAsia="Times New Roman" w:hAnsi="Calibri" w:cs="Calibri"/>
+                <w:color w:val="000000"/>
+              </w:rPr>
+              <w:br/>
+              <w:t>User Role: Administrator</w:t>
+            </w:r>
+            <w:r>
+              <w:rPr>
+                <w:rFonts w:ascii="Calibri" w:eastAsia="Times New Roman" w:hAnsi="Calibri" w:cs="Calibri"/>
+                <w:color w:val="000000"/>
+              </w:rPr>
+              <w:br/>
+              <w:t>Goal: Create a new topic</w:t>
+            </w:r>
+            <w:r>
+              <w:rPr>
+                <w:rFonts w:ascii="Calibri" w:eastAsia="Times New Roman" w:hAnsi="Calibri" w:cs="Calibri"/>
+                <w:color w:val="000000"/>
+              </w:rPr>
+              <w:t>.</w:t>
+            </w:r>
+            <w:r>
+              <w:rPr>
+                <w:rFonts w:ascii="Calibri" w:eastAsia="Times New Roman" w:hAnsi="Calibri" w:cs="Calibri"/>
+                <w:color w:val="000000"/>
+              </w:rPr>
+              <w:br/>
+              <w:t>Reason: To provide a forum for users to post in</w:t>
+            </w:r>
+            <w:r>
+              <w:rPr>
+                <w:rFonts w:ascii="Calibri" w:eastAsia="Times New Roman" w:hAnsi="Calibri" w:cs="Calibri"/>
+                <w:color w:val="000000"/>
+              </w:rPr>
+              <w:t>.</w:t>
+            </w:r>
+            <w:r>
+              <w:rPr>
+                <w:rFonts w:ascii="Calibri" w:eastAsia="Times New Roman" w:hAnsi="Calibri" w:cs="Calibri"/>
+                <w:color w:val="000000"/>
+              </w:rPr>
+              <w:br/>
+              <w:t>Pre-Conditions: There is not an identical forum topic</w:t>
+            </w:r>
+            <w:r>
+              <w:rPr>
+                <w:rFonts w:ascii="Calibri" w:eastAsia="Times New Roman" w:hAnsi="Calibri" w:cs="Calibri"/>
+                <w:color w:val="000000"/>
+              </w:rPr>
+              <w:t>.</w:t>
+            </w:r>
+            <w:r>
+              <w:rPr>
+                <w:rFonts w:ascii="Calibri" w:eastAsia="Times New Roman" w:hAnsi="Calibri" w:cs="Calibri"/>
+                <w:color w:val="000000"/>
+              </w:rPr>
+              <w:br/>
+              <w:t xml:space="preserve">Post-Conditions: Users can </w:t>
+            </w:r>
+            <w:r>
+              <w:rPr>
+                <w:rFonts w:ascii="Calibri" w:eastAsia="Times New Roman" w:hAnsi="Calibri" w:cs="Calibri"/>
+                <w:color w:val="000000"/>
+              </w:rPr>
+              <w:t xml:space="preserve">now </w:t>
+            </w:r>
+            <w:r>
+              <w:rPr>
+                <w:rFonts w:ascii="Calibri" w:eastAsia="Times New Roman" w:hAnsi="Calibri" w:cs="Calibri"/>
+                <w:color w:val="000000"/>
+              </w:rPr>
+              <w:t>post content inside of the topic</w:t>
+            </w:r>
+            <w:r>
+              <w:rPr>
+                <w:rFonts w:ascii="Calibri" w:eastAsia="Times New Roman" w:hAnsi="Calibri" w:cs="Calibri"/>
+                <w:color w:val="000000"/>
+              </w:rPr>
+              <w:t>.</w:t>
+            </w:r>
+          </w:p>
+        </w:tc>
+      </w:tr>
+      <w:tr>
+        <w:trPr>
+          <w:trHeight w:val="1800"/>
+        </w:trPr>
+        <w:tc>
+          <w:tcPr>
+            <w:tcW w:w="26860" w:type="dxa"/>
+            <w:tcBorders>
+              <w:top w:val="nil"/>
+              <w:left w:val="nil"/>
+              <w:bottom w:val="nil"/>
+              <w:right w:val="nil"/>
+            </w:tcBorders>
+            <w:shd w:val="clear" w:color="auto" w:fill="auto"/>
+            <w:vAlign w:val="bottom"/>
+            <w:hideMark/>
+          </w:tcPr>
+          <w:p>
+            <w:pPr>
+              <w:spacing w:after="0" w:line="240" w:lineRule="auto"/>
+              <w:rPr>
+                <w:rFonts w:ascii="Calibri" w:eastAsia="Times New Roman" w:hAnsi="Calibri" w:cs="Calibri"/>
+                <w:color w:val="000000"/>
+              </w:rPr>
+            </w:pPr>
+            <w:r>
+              <w:rPr>
+                <w:rFonts w:ascii="Calibri" w:eastAsia="Times New Roman" w:hAnsi="Calibri" w:cs="Calibri"/>
+                <w:color w:val="000000"/>
+              </w:rPr>
+              <w:t>7</w:t>
+            </w:r>
+            <w:r>
+              <w:rPr>
+                <w:rFonts w:ascii="Calibri" w:eastAsia="Times New Roman" w:hAnsi="Calibri" w:cs="Calibri"/>
+                <w:color w:val="000000"/>
+              </w:rPr>
+              <w:t>. View Content</w:t>
+            </w:r>
+            <w:r>
+              <w:rPr>
+                <w:rFonts w:ascii="Calibri" w:eastAsia="Times New Roman" w:hAnsi="Calibri" w:cs="Calibri"/>
+                <w:color w:val="000000"/>
+              </w:rPr>
+              <w:br/>
+              <w:t>User Role: Administrator, Content Publisher, Reg</w:t>
+            </w:r>
+            <w:r>
+              <w:rPr>
+                <w:rFonts w:ascii="Calibri" w:eastAsia="Times New Roman" w:hAnsi="Calibri" w:cs="Calibri"/>
+                <w:color w:val="000000"/>
+              </w:rPr>
+              <w:t>istered User, Unregistered User</w:t>
+            </w:r>
+          </w:p>
+          <w:p>
+            <w:pPr>
+              <w:spacing w:after="0" w:line="240" w:lineRule="auto"/>
+              <w:rPr>
+                <w:rFonts w:ascii="Calibri" w:eastAsia="Times New Roman" w:hAnsi="Calibri" w:cs="Calibri"/>
+                <w:color w:val="000000"/>
+              </w:rPr>
+            </w:pPr>
+            <w:r>
+              <w:rPr>
+                <w:rFonts w:ascii="Calibri" w:eastAsia="Times New Roman" w:hAnsi="Calibri" w:cs="Calibri"/>
+                <w:color w:val="000000"/>
+              </w:rPr>
+              <w:t>Goal: Allow all users to view content posted</w:t>
+            </w:r>
+            <w:r>
+              <w:rPr>
+                <w:rFonts w:ascii="Calibri" w:eastAsia="Times New Roman" w:hAnsi="Calibri" w:cs="Calibri"/>
+                <w:color w:val="000000"/>
+              </w:rPr>
+              <w:t>.</w:t>
+            </w:r>
+            <w:r>
+              <w:rPr>
+                <w:rFonts w:ascii="Calibri" w:eastAsia="Times New Roman" w:hAnsi="Calibri" w:cs="Calibri"/>
+                <w:color w:val="000000"/>
+              </w:rPr>
+              <w:br/>
+              <w:t>Reason: To see content that other users have posted</w:t>
+            </w:r>
+            <w:r>
+              <w:rPr>
+                <w:rFonts w:ascii="Calibri" w:eastAsia="Times New Roman" w:hAnsi="Calibri" w:cs="Calibri"/>
+                <w:color w:val="000000"/>
+              </w:rPr>
+              <w:t>.</w:t>
+            </w:r>
+            <w:r>
+              <w:rPr>
+                <w:rFonts w:ascii="Calibri" w:eastAsia="Times New Roman" w:hAnsi="Calibri" w:cs="Calibri"/>
+                <w:color w:val="000000"/>
+              </w:rPr>
+              <w:br/>
+              <w:t>Pre-Conditions: Content has been posted</w:t>
+            </w:r>
+            <w:r>
+              <w:rPr>
+                <w:rFonts w:ascii="Calibri" w:eastAsia="Times New Roman" w:hAnsi="Calibri" w:cs="Calibri"/>
+                <w:color w:val="000000"/>
+              </w:rPr>
+              <w:t>.</w:t>
+            </w:r>
+            <w:r>
+              <w:rPr>
+                <w:rFonts w:ascii="Calibri" w:eastAsia="Times New Roman" w:hAnsi="Calibri" w:cs="Calibri"/>
+                <w:color w:val="000000"/>
+              </w:rPr>
+              <w:br/>
+              <w:t>Post-Conditions: Users can respond to post, Administrator can edit and delete posts</w:t>
+            </w:r>
+            <w:r>
+              <w:rPr>
+                <w:rFonts w:ascii="Calibri" w:eastAsia="Times New Roman" w:hAnsi="Calibri" w:cs="Calibri"/>
+                <w:color w:val="000000"/>
+              </w:rPr>
+              <w:t>.</w:t>
+            </w:r>
+          </w:p>
+        </w:tc>
+      </w:tr>
+      <w:tr>
+        <w:trPr>
+          <w:trHeight w:val="1800"/>
+        </w:trPr>
+        <w:tc>
+          <w:tcPr>
+            <w:tcW w:w="26860" w:type="dxa"/>
+            <w:tcBorders>
+              <w:top w:val="nil"/>
+              <w:left w:val="nil"/>
+              <w:bottom w:val="nil"/>
+              <w:right w:val="nil"/>
+            </w:tcBorders>
+            <w:shd w:val="clear" w:color="auto" w:fill="auto"/>
+            <w:vAlign w:val="bottom"/>
+            <w:hideMark/>
+          </w:tcPr>
+          <w:p>
+            <w:pPr>
+              <w:spacing w:after="0" w:line="240" w:lineRule="auto"/>
+              <w:rPr>
+                <w:rFonts w:ascii="Calibri" w:eastAsia="Times New Roman" w:hAnsi="Calibri" w:cs="Calibri"/>
+                <w:color w:val="000000"/>
+              </w:rPr>
+            </w:pPr>
+            <w:r>
+              <w:rPr>
+                <w:rFonts w:ascii="Calibri" w:eastAsia="Times New Roman" w:hAnsi="Calibri" w:cs="Calibri"/>
+                <w:color w:val="000000"/>
+              </w:rPr>
+              <w:lastRenderedPageBreak/>
+              <w:t>8</w:t>
+            </w:r>
+            <w:r>
+              <w:rPr>
+                <w:rFonts w:ascii="Calibri" w:eastAsia="Times New Roman" w:hAnsi="Calibri" w:cs="Calibri"/>
+                <w:color w:val="000000"/>
+              </w:rPr>
+              <w:t>. Create Account</w:t>
+            </w:r>
+            <w:r>
+              <w:rPr>
+                <w:rFonts w:ascii="Calibri" w:eastAsia="Times New Roman" w:hAnsi="Calibri" w:cs="Calibri"/>
+                <w:color w:val="000000"/>
+              </w:rPr>
+              <w:br/>
+              <w:t>User Role: Unregistered User</w:t>
+            </w:r>
+            <w:r>
+              <w:rPr>
+                <w:rFonts w:ascii="Calibri" w:eastAsia="Times New Roman" w:hAnsi="Calibri" w:cs="Calibri"/>
+                <w:color w:val="000000"/>
+              </w:rPr>
+              <w:br/>
+              <w:t>Goal: Allows user to create their own personal account</w:t>
+            </w:r>
+            <w:r>
+              <w:rPr>
+                <w:rFonts w:ascii="Calibri" w:eastAsia="Times New Roman" w:hAnsi="Calibri" w:cs="Calibri"/>
+                <w:color w:val="000000"/>
+              </w:rPr>
+              <w:t>.</w:t>
+            </w:r>
+            <w:r>
+              <w:rPr>
+                <w:rFonts w:ascii="Calibri" w:eastAsia="Times New Roman" w:hAnsi="Calibri" w:cs="Calibri"/>
+                <w:color w:val="000000"/>
+              </w:rPr>
+              <w:br/>
+              <w:t>Reason: To allow users to join and contribute to the community</w:t>
+            </w:r>
+            <w:r>
+              <w:rPr>
+                <w:rFonts w:ascii="Calibri" w:eastAsia="Times New Roman" w:hAnsi="Calibri" w:cs="Calibri"/>
+                <w:color w:val="000000"/>
+              </w:rPr>
+              <w:t>.</w:t>
+            </w:r>
+            <w:r>
+              <w:rPr>
+                <w:rFonts w:ascii="Calibri" w:eastAsia="Times New Roman" w:hAnsi="Calibri" w:cs="Calibri"/>
+                <w:color w:val="000000"/>
+              </w:rPr>
+              <w:br/>
+              <w:t>Pre-Conditions: User does not have an account</w:t>
+            </w:r>
+            <w:r>
+              <w:rPr>
+                <w:rFonts w:ascii="Calibri" w:eastAsia="Times New Roman" w:hAnsi="Calibri" w:cs="Calibri"/>
+                <w:color w:val="000000"/>
+              </w:rPr>
+              <w:t>.</w:t>
+            </w:r>
+            <w:r>
+              <w:rPr>
+                <w:rFonts w:ascii="Calibri" w:eastAsia="Times New Roman" w:hAnsi="Calibri" w:cs="Calibri"/>
+                <w:color w:val="000000"/>
+              </w:rPr>
+              <w:br/>
+              <w:t>Post-Conditions: User now has access to privilege given to their user class</w:t>
+            </w:r>
+            <w:r>
+              <w:rPr>
+                <w:rFonts w:ascii="Calibri" w:eastAsia="Times New Roman" w:hAnsi="Calibri" w:cs="Calibri"/>
+                <w:color w:val="000000"/>
+              </w:rPr>
+              <w:t>.</w:t>
+            </w:r>
+          </w:p>
+        </w:tc>
+      </w:tr>
+      <w:tr>
+        <w:trPr>
+          <w:trHeight w:val="1800"/>
+        </w:trPr>
+        <w:tc>
+          <w:tcPr>
+            <w:tcW w:w="26860" w:type="dxa"/>
+            <w:tcBorders>
+              <w:top w:val="nil"/>
+              <w:left w:val="nil"/>
+              <w:bottom w:val="nil"/>
+              <w:right w:val="nil"/>
+            </w:tcBorders>
+            <w:shd w:val="clear" w:color="auto" w:fill="auto"/>
+            <w:vAlign w:val="bottom"/>
+            <w:hideMark/>
+          </w:tcPr>
+          <w:p>
+            <w:pPr>
+              <w:spacing w:after="0" w:line="240" w:lineRule="auto"/>
+              <w:rPr>
+                <w:rFonts w:ascii="Calibri" w:eastAsia="Times New Roman" w:hAnsi="Calibri" w:cs="Calibri"/>
+                <w:color w:val="000000"/>
+              </w:rPr>
+            </w:pPr>
+            <w:r>
+              <w:rPr>
+                <w:rFonts w:ascii="Calibri" w:eastAsia="Times New Roman" w:hAnsi="Calibri" w:cs="Calibri"/>
+                <w:color w:val="000000"/>
+              </w:rPr>
+              <w:t>9</w:t>
+            </w:r>
+            <w:r>
+              <w:rPr>
+                <w:rFonts w:ascii="Calibri" w:eastAsia="Times New Roman" w:hAnsi="Calibri" w:cs="Calibri"/>
+                <w:color w:val="000000"/>
+              </w:rPr>
+              <w:t>. Update Map Data</w:t>
+            </w:r>
+            <w:r>
+              <w:rPr>
+                <w:rFonts w:ascii="Calibri" w:eastAsia="Times New Roman" w:hAnsi="Calibri" w:cs="Calibri"/>
+                <w:color w:val="000000"/>
+              </w:rPr>
+              <w:br/>
+              <w:t>User Role: Administrator</w:t>
+            </w:r>
+            <w:r>
+              <w:rPr>
+                <w:rFonts w:ascii="Calibri" w:eastAsia="Times New Roman" w:hAnsi="Calibri" w:cs="Calibri"/>
+                <w:color w:val="000000"/>
+              </w:rPr>
+              <w:br/>
+              <w:t>Goal: Designate points on map that link with stories.</w:t>
+            </w:r>
+            <w:r>
+              <w:rPr>
+                <w:rFonts w:ascii="Calibri" w:eastAsia="Times New Roman" w:hAnsi="Calibri" w:cs="Calibri"/>
+                <w:color w:val="000000"/>
+              </w:rPr>
+              <w:br/>
+              <w:t>Reason: To provide users an easy way to view the location to which a story is connected.</w:t>
+            </w:r>
+            <w:r>
+              <w:rPr>
+                <w:rFonts w:ascii="Calibri" w:eastAsia="Times New Roman" w:hAnsi="Calibri" w:cs="Calibri"/>
+                <w:color w:val="000000"/>
+              </w:rPr>
+              <w:br/>
+              <w:t>Pre-Conditions: A story has been posted.</w:t>
+            </w:r>
+            <w:r>
+              <w:rPr>
+                <w:rFonts w:ascii="Calibri" w:eastAsia="Times New Roman" w:hAnsi="Calibri" w:cs="Calibri"/>
+                <w:color w:val="000000"/>
+              </w:rPr>
+              <w:br/>
+              <w:t>Post-Conditions: A point on the map is linked with the story.</w:t>
+            </w:r>
+          </w:p>
+        </w:tc>
+      </w:tr>
+      <w:tr>
+        <w:trPr>
+          <w:trHeight w:val="1800"/>
+        </w:trPr>
+        <w:tc>
+          <w:tcPr>
+            <w:tcW w:w="26860" w:type="dxa"/>
+            <w:tcBorders>
+              <w:top w:val="nil"/>
+              <w:left w:val="nil"/>
+              <w:bottom w:val="nil"/>
+              <w:right w:val="nil"/>
+            </w:tcBorders>
+            <w:shd w:val="clear" w:color="auto" w:fill="auto"/>
+            <w:vAlign w:val="bottom"/>
+            <w:hideMark/>
+          </w:tcPr>
+          <w:p>
+            <w:pPr>
+              <w:spacing w:after="0" w:line="240" w:lineRule="auto"/>
+              <w:rPr>
+                <w:rFonts w:ascii="Calibri" w:eastAsia="Times New Roman" w:hAnsi="Calibri" w:cs="Calibri"/>
+                <w:color w:val="000000"/>
+              </w:rPr>
+            </w:pPr>
+          </w:p>
+          <w:p>
+            <w:pPr>
+              <w:spacing w:after="0" w:line="240" w:lineRule="auto"/>
+              <w:rPr>
+                <w:rFonts w:ascii="Calibri" w:eastAsia="Times New Roman" w:hAnsi="Calibri" w:cs="Calibri"/>
+                <w:color w:val="000000"/>
+              </w:rPr>
+            </w:pPr>
+            <w:r>
+              <w:rPr>
+                <w:rFonts w:ascii="Calibri" w:eastAsia="Times New Roman" w:hAnsi="Calibri" w:cs="Calibri"/>
+                <w:color w:val="000000"/>
+              </w:rPr>
+              <w:t>10</w:t>
+            </w:r>
+            <w:r>
+              <w:rPr>
+                <w:rFonts w:ascii="Calibri" w:eastAsia="Times New Roman" w:hAnsi="Calibri" w:cs="Calibri"/>
+                <w:color w:val="000000"/>
+              </w:rPr>
+              <w:t xml:space="preserve">. </w:t>
+            </w:r>
+            <w:r>
+              <w:t>Delete Post/Comment</w:t>
+            </w:r>
+            <w:r>
+              <w:rPr>
+                <w:rFonts w:ascii="Calibri" w:eastAsia="Times New Roman" w:hAnsi="Calibri" w:cs="Calibri"/>
+                <w:color w:val="000000"/>
+              </w:rPr>
+              <w:br/>
+            </w:r>
+            <w:r>
+              <w:rPr>
+                <w:rFonts w:ascii="Calibri" w:eastAsia="Times New Roman" w:hAnsi="Calibri" w:cs="Calibri"/>
+                <w:color w:val="000000"/>
+              </w:rPr>
+              <w:t>User Role: Administrator</w:t>
+            </w:r>
+          </w:p>
+          <w:p>
+            <w:pPr>
+              <w:spacing w:after="0" w:line="240" w:lineRule="auto"/>
+              <w:rPr>
+                <w:rFonts w:ascii="Calibri" w:eastAsia="Times New Roman" w:hAnsi="Calibri" w:cs="Calibri"/>
+                <w:color w:val="000000"/>
+              </w:rPr>
+            </w:pPr>
+            <w:r>
+              <w:rPr>
+                <w:rFonts w:ascii="Calibri" w:eastAsia="Times New Roman" w:hAnsi="Calibri" w:cs="Calibri"/>
+                <w:color w:val="000000"/>
+              </w:rPr>
+              <w:t>Goal: To delete a post or comment.</w:t>
+            </w:r>
+          </w:p>
+          <w:p>
+            <w:pPr>
+              <w:spacing w:after="0" w:line="240" w:lineRule="auto"/>
+              <w:rPr>
+                <w:rFonts w:ascii="Calibri" w:eastAsia="Times New Roman" w:hAnsi="Calibri" w:cs="Calibri"/>
+                <w:color w:val="000000"/>
+              </w:rPr>
+            </w:pPr>
+            <w:r>
+              <w:rPr>
+                <w:rFonts w:ascii="Calibri" w:eastAsia="Times New Roman" w:hAnsi="Calibri" w:cs="Calibri"/>
+                <w:color w:val="000000"/>
+              </w:rPr>
+              <w:t>Reason: Unsavory content finds its way on the internet in all shapes and forms, so an administrator can delete posts or comments.</w:t>
+            </w:r>
+          </w:p>
+          <w:p>
+            <w:pPr>
+              <w:spacing w:after="0" w:line="240" w:lineRule="auto"/>
+              <w:rPr>
+                <w:rFonts w:ascii="Calibri" w:eastAsia="Times New Roman" w:hAnsi="Calibri" w:cs="Calibri"/>
+                <w:color w:val="000000"/>
+              </w:rPr>
+            </w:pPr>
+            <w:r>
+              <w:rPr>
+                <w:rFonts w:ascii="Calibri" w:eastAsia="Times New Roman" w:hAnsi="Calibri" w:cs="Calibri"/>
+                <w:color w:val="000000"/>
+              </w:rPr>
+              <w:t>Pre-Conditions: There exists a comment or post to be deleted.</w:t>
+            </w:r>
+          </w:p>
+          <w:p>
+            <w:pPr>
+              <w:spacing w:after="0" w:line="240" w:lineRule="auto"/>
+              <w:rPr>
+                <w:rFonts w:ascii="Calibri" w:eastAsia="Times New Roman" w:hAnsi="Calibri" w:cs="Calibri"/>
+                <w:color w:val="000000"/>
+              </w:rPr>
+            </w:pPr>
+            <w:r>
+              <w:rPr>
+                <w:rFonts w:ascii="Calibri" w:eastAsia="Times New Roman" w:hAnsi="Calibri" w:cs="Calibri"/>
+                <w:color w:val="000000"/>
+              </w:rPr>
+              <w:t>Post-Conditions: The post or comment is removed from the page.</w:t>
+            </w:r>
+          </w:p>
+          <w:p>
+            <w:pPr>
+              <w:spacing w:after="0" w:line="240" w:lineRule="auto"/>
+              <w:rPr>
+                <w:rFonts w:ascii="Calibri" w:eastAsia="Times New Roman" w:hAnsi="Calibri" w:cs="Calibri"/>
+                <w:color w:val="000000"/>
+              </w:rPr>
+            </w:pPr>
+          </w:p>
+          <w:p>
+            <w:pPr>
+              <w:spacing w:after="0" w:line="240" w:lineRule="auto"/>
+              <w:rPr>
+                <w:rFonts w:ascii="Calibri" w:eastAsia="Times New Roman" w:hAnsi="Calibri" w:cs="Calibri"/>
+                <w:color w:val="000000"/>
+              </w:rPr>
+            </w:pPr>
+            <w:r>
+              <w:rPr>
+                <w:rFonts w:ascii="Calibri" w:eastAsia="Times New Roman" w:hAnsi="Calibri" w:cs="Calibri"/>
+                <w:color w:val="000000"/>
+              </w:rPr>
+              <w:t>11</w:t>
+            </w:r>
+            <w:r>
+              <w:rPr>
+                <w:rFonts w:ascii="Calibri" w:eastAsia="Times New Roman" w:hAnsi="Calibri" w:cs="Calibri"/>
+                <w:color w:val="000000"/>
+              </w:rPr>
+              <w:t>. Edit Post/Comment</w:t>
+            </w:r>
+          </w:p>
+          <w:p>
+            <w:pPr>
+              <w:spacing w:after="0" w:line="240" w:lineRule="auto"/>
+              <w:rPr>
+                <w:rFonts w:ascii="Calibri" w:eastAsia="Times New Roman" w:hAnsi="Calibri" w:cs="Calibri"/>
+                <w:color w:val="000000"/>
+              </w:rPr>
+            </w:pPr>
+            <w:r>
+              <w:rPr>
+                <w:rFonts w:ascii="Calibri" w:eastAsia="Times New Roman" w:hAnsi="Calibri" w:cs="Calibri"/>
+                <w:color w:val="000000"/>
+              </w:rPr>
+              <w:t>User Role: Administrator</w:t>
+            </w:r>
+          </w:p>
+          <w:p>
+            <w:pPr>
+              <w:spacing w:after="0" w:line="240" w:lineRule="auto"/>
+              <w:rPr>
+                <w:rFonts w:ascii="Calibri" w:eastAsia="Times New Roman" w:hAnsi="Calibri" w:cs="Calibri"/>
+                <w:color w:val="000000"/>
+              </w:rPr>
+            </w:pPr>
+            <w:r>
+              <w:rPr>
+                <w:rFonts w:ascii="Calibri" w:eastAsia="Times New Roman" w:hAnsi="Calibri" w:cs="Calibri"/>
+                <w:color w:val="000000"/>
+              </w:rPr>
+              <w:t>Goal: To edit a post or comment.</w:t>
+            </w:r>
+          </w:p>
+          <w:p>
+            <w:pPr>
+              <w:spacing w:after="0" w:line="240" w:lineRule="auto"/>
+              <w:rPr>
+                <w:rFonts w:ascii="Calibri" w:eastAsia="Times New Roman" w:hAnsi="Calibri" w:cs="Calibri"/>
+                <w:color w:val="000000"/>
+              </w:rPr>
+            </w:pPr>
+            <w:r>
+              <w:rPr>
+                <w:rFonts w:ascii="Calibri" w:eastAsia="Times New Roman" w:hAnsi="Calibri" w:cs="Calibri"/>
+                <w:color w:val="000000"/>
+              </w:rPr>
+              <w:t>Reason: An administrator may want to edit a post or comment on the site.</w:t>
+            </w:r>
+          </w:p>
+          <w:p>
+            <w:pPr>
+              <w:spacing w:after="0" w:line="240" w:lineRule="auto"/>
+              <w:rPr>
+                <w:rFonts w:ascii="Calibri" w:eastAsia="Times New Roman" w:hAnsi="Calibri" w:cs="Calibri"/>
+                <w:color w:val="000000"/>
+              </w:rPr>
+            </w:pPr>
+            <w:r>
+              <w:rPr>
+                <w:rFonts w:ascii="Calibri" w:eastAsia="Times New Roman" w:hAnsi="Calibri" w:cs="Calibri"/>
+                <w:color w:val="000000"/>
+              </w:rPr>
+              <w:t>Pre-Conditions: A post or comment exists to be edited.</w:t>
+            </w:r>
+          </w:p>
+          <w:p>
+            <w:pPr>
+              <w:spacing w:after="0" w:line="240" w:lineRule="auto"/>
+              <w:rPr>
+                <w:rFonts w:ascii="Calibri" w:eastAsia="Times New Roman" w:hAnsi="Calibri" w:cs="Calibri"/>
+                <w:color w:val="000000"/>
+              </w:rPr>
+            </w:pPr>
+            <w:r>
+              <w:rPr>
+                <w:rFonts w:ascii="Calibri" w:eastAsia="Times New Roman" w:hAnsi="Calibri" w:cs="Calibri"/>
+                <w:color w:val="000000"/>
+              </w:rPr>
+              <w:t>Post-Conditions: The post or comment is updated with the new content.</w:t>
+            </w:r>
+          </w:p>
+        </w:tc>
+      </w:tr>
+      <w:tr>
+        <w:trPr>
+          <w:trHeight w:val="1800"/>
+        </w:trPr>
+        <w:tc>
+          <w:tcPr>
+            <w:tcW w:w="26860" w:type="dxa"/>
+            <w:tcBorders>
+              <w:top w:val="nil"/>
+              <w:left w:val="nil"/>
+              <w:bottom w:val="nil"/>
+              <w:right w:val="nil"/>
+            </w:tcBorders>
+            <w:shd w:val="clear" w:color="auto" w:fill="auto"/>
+            <w:vAlign w:val="bottom"/>
+            <w:hideMark/>
+          </w:tcPr>
+          <w:p>
+            <w:pPr>
+              <w:spacing w:after="0" w:line="240" w:lineRule="auto"/>
+              <w:rPr>
+                <w:rFonts w:ascii="Calibri" w:eastAsia="Times New Roman" w:hAnsi="Calibri" w:cs="Calibri"/>
+                <w:color w:val="000000"/>
+              </w:rPr>
+            </w:pPr>
+            <w:r>
+              <w:rPr>
+                <w:rFonts w:ascii="Calibri" w:eastAsia="Times New Roman" w:hAnsi="Calibri" w:cs="Calibri"/>
+                <w:color w:val="000000"/>
+              </w:rPr>
+              <w:t>1</w:t>
+            </w:r>
+            <w:r>
+              <w:rPr>
+                <w:rFonts w:ascii="Calibri" w:eastAsia="Times New Roman" w:hAnsi="Calibri" w:cs="Calibri"/>
+                <w:color w:val="000000"/>
+              </w:rPr>
+              <w:t>2</w:t>
+            </w:r>
+            <w:r>
+              <w:rPr>
+                <w:rFonts w:ascii="Calibri" w:eastAsia="Times New Roman" w:hAnsi="Calibri" w:cs="Calibri"/>
+                <w:color w:val="000000"/>
+              </w:rPr>
+              <w:t>. View Analytics</w:t>
+            </w:r>
+            <w:r>
+              <w:rPr>
+                <w:rFonts w:ascii="Calibri" w:eastAsia="Times New Roman" w:hAnsi="Calibri" w:cs="Calibri"/>
+                <w:color w:val="000000"/>
+              </w:rPr>
+              <w:br/>
+              <w:t>User Role: Administrator</w:t>
+            </w:r>
+            <w:r>
+              <w:rPr>
+                <w:rFonts w:ascii="Calibri" w:eastAsia="Times New Roman" w:hAnsi="Calibri" w:cs="Calibri"/>
+                <w:color w:val="000000"/>
+              </w:rPr>
+              <w:br/>
+              <w:t>Goal: View analytics about the website such as demographics and page views</w:t>
+            </w:r>
+            <w:r>
+              <w:rPr>
+                <w:rFonts w:ascii="Calibri" w:eastAsia="Times New Roman" w:hAnsi="Calibri" w:cs="Calibri"/>
+                <w:color w:val="000000"/>
+              </w:rPr>
+              <w:br/>
+              <w:t>Reason: To give administrators meaningful statistics about the website.</w:t>
+            </w:r>
+            <w:r>
+              <w:rPr>
+                <w:rFonts w:ascii="Calibri" w:eastAsia="Times New Roman" w:hAnsi="Calibri" w:cs="Calibri"/>
+                <w:color w:val="000000"/>
+              </w:rPr>
+              <w:br/>
+              <w:t>Pre-Conditions: Analytics have been collected and administrator is logged in.</w:t>
+            </w:r>
+            <w:r>
+              <w:rPr>
+                <w:rFonts w:ascii="Calibri" w:eastAsia="Times New Roman" w:hAnsi="Calibri" w:cs="Calibri"/>
+                <w:color w:val="000000"/>
+              </w:rPr>
+              <w:br/>
+              <w:t>Post-Conditions: The administrator is able to view analytics.</w:t>
+            </w:r>
+          </w:p>
+        </w:tc>
+      </w:tr>
+    </w:tbl>
+    <w:p>
+      <w:pPr>
+        <w:spacing w:line="240" w:lineRule="auto"/>
+        <w:rPr>
+          <w:b/>
+          <w:sz w:val="24"/>
+        </w:rPr>
+      </w:pPr>
     </w:p>
     <w:sectPr>
       <w:headerReference w:type="default" r:id="rId7"/>
@@ -258,10 +1771,7 @@
       <w:pStyle w:val="Header"/>
     </w:pPr>
     <w:r>
-      <w:t>John O’Kelly, Owen Morrissey,</w:t>
-    </w:r>
-    <w:r>
-      <w:t xml:space="preserve"> Steve </w:t>
+      <w:t xml:space="preserve">John O’Kelly, Owen Morrissey, Steve </w:t>
     </w:r>
     <w:proofErr w:type="spellStart"/>
     <w:r>
@@ -273,10 +1783,7 @@
     </w:r>
     <w:proofErr w:type="spellStart"/>
     <w:r>
-      <w:t>Kobierowsk</w:t>
-    </w:r>
-    <w:r>
-      <w:t>i</w:t>
+      <w:t>Kobierowski</w:t>
     </w:r>
     <w:proofErr w:type="spellEnd"/>
   </w:p>
@@ -325,7 +1832,7 @@
         <w:rFonts w:hint="default"/>
       </w:rPr>
     </w:lvl>
-    <w:lvl w:ilvl="1" w:tplc="04090019" w:tentative="1">
+    <w:lvl w:ilvl="1" w:tplc="04090019">
       <w:start w:val="1"/>
       <w:numFmt w:val="lowerLetter"/>
       <w:lvlText w:val="%2."/>

</xml_diff>

<commit_message>
added selected user stories and methodology to backlog
Now just to add the UI design and we should be good.
</commit_message>
<xml_diff>
--- a/Proposals/Product Backlog.docx
+++ b/Proposals/Product Backlog.docx
@@ -353,22 +353,34 @@
               <w:spacing w:after="0" w:line="240" w:lineRule="auto"/>
               <w:rPr>
                 <w:rFonts w:ascii="Calibri" w:eastAsia="Times New Roman" w:hAnsi="Calibri" w:cs="Calibri"/>
+                <w:b/>
                 <w:i/>
                 <w:color w:val="000000"/>
                 <w:sz w:val="24"/>
               </w:rPr>
             </w:pPr>
-            <w:bookmarkStart w:id="0" w:name="_GoBack"/>
-            <w:bookmarkEnd w:id="0"/>
-            <w:r>
-              <w:rPr>
-                <w:rFonts w:ascii="Calibri" w:eastAsia="Times New Roman" w:hAnsi="Calibri" w:cs="Calibri"/>
+            <w:r>
+              <w:rPr>
+                <w:rFonts w:ascii="Calibri" w:eastAsia="Times New Roman" w:hAnsi="Calibri" w:cs="Calibri"/>
+                <w:b/>
                 <w:i/>
                 <w:color w:val="000000"/>
                 <w:sz w:val="24"/>
               </w:rPr>
               <w:t>Use Cases</w:t>
             </w:r>
+          </w:p>
+          <w:p>
+            <w:pPr>
+              <w:spacing w:after="0" w:line="240" w:lineRule="auto"/>
+              <w:rPr>
+                <w:rFonts w:ascii="Calibri" w:eastAsia="Times New Roman" w:hAnsi="Calibri" w:cs="Calibri"/>
+                <w:b/>
+                <w:i/>
+                <w:color w:val="000000"/>
+                <w:sz w:val="24"/>
+              </w:rPr>
+            </w:pPr>
           </w:p>
           <w:p>
             <w:pPr>
@@ -1439,7 +1451,39 @@
                 <w:rFonts w:ascii="Calibri" w:eastAsia="Times New Roman" w:hAnsi="Calibri" w:cs="Calibri"/>
                 <w:color w:val="000000"/>
               </w:rPr>
-              <w:t>Reason: Unsavory content finds its way on the internet in all shapes and forms, so an administrator can delete posts or comments.</w:t>
+              <w:t>Reason: Unsavory content finds its way on the internet in all shapes and forms,</w:t>
+            </w:r>
+          </w:p>
+          <w:p>
+            <w:pPr>
+              <w:spacing w:after="0" w:line="240" w:lineRule="auto"/>
+              <w:rPr>
+                <w:rFonts w:ascii="Calibri" w:eastAsia="Times New Roman" w:hAnsi="Calibri" w:cs="Calibri"/>
+                <w:color w:val="000000"/>
+              </w:rPr>
+            </w:pPr>
+            <w:r>
+              <w:rPr>
+                <w:rFonts w:ascii="Calibri" w:eastAsia="Times New Roman" w:hAnsi="Calibri" w:cs="Calibri"/>
+                <w:color w:val="000000"/>
+              </w:rPr>
+              <w:t>s</w:t>
+            </w:r>
+            <w:bookmarkStart w:id="0" w:name="_GoBack"/>
+            <w:bookmarkEnd w:id="0"/>
+            <w:r>
+              <w:rPr>
+                <w:rFonts w:ascii="Calibri" w:eastAsia="Times New Roman" w:hAnsi="Calibri" w:cs="Calibri"/>
+                <w:color w:val="000000"/>
+              </w:rPr>
+              <w:t>o</w:t>
+            </w:r>
+            <w:r>
+              <w:rPr>
+                <w:rFonts w:ascii="Calibri" w:eastAsia="Times New Roman" w:hAnsi="Calibri" w:cs="Calibri"/>
+                <w:color w:val="000000"/>
+              </w:rPr>
+              <w:t xml:space="preserve"> an administrator can delete posts or comments.</w:t>
             </w:r>
           </w:p>
           <w:p>
@@ -1585,6 +1629,15 @@
               </w:rPr>
               <w:t>Post-Conditions: The post or comment is updated with the new content.</w:t>
             </w:r>
+          </w:p>
+          <w:p>
+            <w:pPr>
+              <w:spacing w:after="0" w:line="240" w:lineRule="auto"/>
+              <w:rPr>
+                <w:rFonts w:ascii="Calibri" w:eastAsia="Times New Roman" w:hAnsi="Calibri" w:cs="Calibri"/>
+                <w:color w:val="000000"/>
+              </w:rPr>
+            </w:pPr>
           </w:p>
         </w:tc>
       </w:tr>
@@ -1675,6 +1728,96 @@
               <w:t>Post-Conditions: The administrator is able to view analytics.</w:t>
             </w:r>
           </w:p>
+          <w:p>
+            <w:pPr>
+              <w:spacing w:after="0" w:line="240" w:lineRule="auto"/>
+              <w:rPr>
+                <w:rFonts w:ascii="Calibri" w:eastAsia="Times New Roman" w:hAnsi="Calibri" w:cs="Calibri"/>
+                <w:color w:val="000000"/>
+              </w:rPr>
+            </w:pPr>
+          </w:p>
+          <w:p>
+            <w:pPr>
+              <w:spacing w:after="0" w:line="240" w:lineRule="auto"/>
+              <w:rPr>
+                <w:rFonts w:ascii="Calibri" w:eastAsia="Times New Roman" w:hAnsi="Calibri" w:cs="Calibri"/>
+                <w:color w:val="000000"/>
+              </w:rPr>
+            </w:pPr>
+          </w:p>
+          <w:p>
+            <w:pPr>
+              <w:spacing w:after="0" w:line="240" w:lineRule="auto"/>
+              <w:rPr>
+                <w:rFonts w:ascii="Calibri" w:eastAsia="Times New Roman" w:hAnsi="Calibri" w:cs="Calibri"/>
+                <w:color w:val="000000"/>
+              </w:rPr>
+            </w:pPr>
+          </w:p>
+          <w:p>
+            <w:pPr>
+              <w:spacing w:after="0" w:line="240" w:lineRule="auto"/>
+              <w:rPr>
+                <w:rFonts w:ascii="Calibri" w:eastAsia="Times New Roman" w:hAnsi="Calibri" w:cs="Calibri"/>
+                <w:color w:val="000000"/>
+              </w:rPr>
+            </w:pPr>
+          </w:p>
+          <w:p>
+            <w:pPr>
+              <w:spacing w:after="0" w:line="240" w:lineRule="auto"/>
+              <w:rPr>
+                <w:rFonts w:ascii="Calibri" w:eastAsia="Times New Roman" w:hAnsi="Calibri" w:cs="Calibri"/>
+                <w:color w:val="000000"/>
+              </w:rPr>
+            </w:pPr>
+          </w:p>
+          <w:p>
+            <w:pPr>
+              <w:spacing w:after="0" w:line="240" w:lineRule="auto"/>
+              <w:rPr>
+                <w:rFonts w:ascii="Calibri" w:eastAsia="Times New Roman" w:hAnsi="Calibri" w:cs="Calibri"/>
+                <w:color w:val="000000"/>
+              </w:rPr>
+            </w:pPr>
+          </w:p>
+          <w:p>
+            <w:pPr>
+              <w:spacing w:after="0" w:line="240" w:lineRule="auto"/>
+              <w:rPr>
+                <w:rFonts w:ascii="Calibri" w:eastAsia="Times New Roman" w:hAnsi="Calibri" w:cs="Calibri"/>
+                <w:color w:val="000000"/>
+              </w:rPr>
+            </w:pPr>
+          </w:p>
+          <w:p>
+            <w:pPr>
+              <w:spacing w:after="0" w:line="240" w:lineRule="auto"/>
+              <w:rPr>
+                <w:rFonts w:ascii="Calibri" w:eastAsia="Times New Roman" w:hAnsi="Calibri" w:cs="Calibri"/>
+                <w:color w:val="000000"/>
+              </w:rPr>
+            </w:pPr>
+          </w:p>
+          <w:p>
+            <w:pPr>
+              <w:spacing w:after="0" w:line="240" w:lineRule="auto"/>
+              <w:rPr>
+                <w:rFonts w:ascii="Calibri" w:eastAsia="Times New Roman" w:hAnsi="Calibri" w:cs="Calibri"/>
+                <w:color w:val="000000"/>
+              </w:rPr>
+            </w:pPr>
+          </w:p>
+          <w:p>
+            <w:pPr>
+              <w:spacing w:after="0" w:line="240" w:lineRule="auto"/>
+              <w:rPr>
+                <w:rFonts w:ascii="Calibri" w:eastAsia="Times New Roman" w:hAnsi="Calibri" w:cs="Calibri"/>
+                <w:color w:val="000000"/>
+              </w:rPr>
+            </w:pPr>
+          </w:p>
         </w:tc>
       </w:tr>
     </w:tbl>
@@ -1686,6 +1829,940 @@
           <w:sz w:val="24"/>
         </w:rPr>
       </w:pPr>
+    </w:p>
+    <w:tbl>
+      <w:tblPr>
+        <w:tblStyle w:val="TableGrid"/>
+        <w:tblW w:w="9722" w:type="dxa"/>
+        <w:tblInd w:w="-5" w:type="dxa"/>
+        <w:tblLayout w:type="fixed"/>
+        <w:tblLook w:val="04A0" w:firstRow="1" w:lastRow="0" w:firstColumn="1" w:lastColumn="0" w:noHBand="0" w:noVBand="1"/>
+      </w:tblPr>
+      <w:tblGrid>
+        <w:gridCol w:w="1574"/>
+        <w:gridCol w:w="1365"/>
+        <w:gridCol w:w="1172"/>
+        <w:gridCol w:w="1131"/>
+        <w:gridCol w:w="1450"/>
+        <w:gridCol w:w="1427"/>
+        <w:gridCol w:w="1603"/>
+      </w:tblGrid>
+      <w:tr>
+        <w:trPr>
+          <w:trHeight w:val="332"/>
+        </w:trPr>
+        <w:tc>
+          <w:tcPr>
+            <w:tcW w:w="9722" w:type="dxa"/>
+            <w:gridSpan w:val="7"/>
+            <w:tcBorders>
+              <w:right w:val="single" w:sz="12" w:space="0" w:color="auto"/>
+            </w:tcBorders>
+          </w:tcPr>
+          <w:p>
+            <w:pPr>
+              <w:jc w:val="center"/>
+              <w:rPr>
+                <w:b/>
+                <w:sz w:val="24"/>
+              </w:rPr>
+            </w:pPr>
+            <w:r>
+              <w:rPr>
+                <w:b/>
+                <w:sz w:val="24"/>
+              </w:rPr>
+              <w:t>Fibonacci Distribution</w:t>
+            </w:r>
+          </w:p>
+        </w:tc>
+      </w:tr>
+      <w:tr>
+        <w:tc>
+          <w:tcPr>
+            <w:tcW w:w="1574" w:type="dxa"/>
+          </w:tcPr>
+          <w:p>
+            <w:pPr>
+              <w:jc w:val="center"/>
+              <w:rPr>
+                <w:b/>
+                <w:sz w:val="24"/>
+              </w:rPr>
+            </w:pPr>
+            <w:r>
+              <w:rPr>
+                <w:b/>
+                <w:sz w:val="24"/>
+              </w:rPr>
+              <w:t>1</w:t>
+            </w:r>
+          </w:p>
+        </w:tc>
+        <w:tc>
+          <w:tcPr>
+            <w:tcW w:w="1365" w:type="dxa"/>
+          </w:tcPr>
+          <w:p>
+            <w:pPr>
+              <w:jc w:val="center"/>
+              <w:rPr>
+                <w:b/>
+                <w:sz w:val="24"/>
+              </w:rPr>
+            </w:pPr>
+            <w:r>
+              <w:rPr>
+                <w:b/>
+                <w:sz w:val="24"/>
+              </w:rPr>
+              <w:t>2</w:t>
+            </w:r>
+          </w:p>
+        </w:tc>
+        <w:tc>
+          <w:tcPr>
+            <w:tcW w:w="1172" w:type="dxa"/>
+          </w:tcPr>
+          <w:p>
+            <w:pPr>
+              <w:jc w:val="center"/>
+              <w:rPr>
+                <w:b/>
+                <w:sz w:val="24"/>
+              </w:rPr>
+            </w:pPr>
+            <w:r>
+              <w:rPr>
+                <w:b/>
+                <w:sz w:val="24"/>
+              </w:rPr>
+              <w:t>3</w:t>
+            </w:r>
+          </w:p>
+        </w:tc>
+        <w:tc>
+          <w:tcPr>
+            <w:tcW w:w="1131" w:type="dxa"/>
+          </w:tcPr>
+          <w:p>
+            <w:pPr>
+              <w:jc w:val="center"/>
+              <w:rPr>
+                <w:b/>
+                <w:sz w:val="24"/>
+              </w:rPr>
+            </w:pPr>
+            <w:r>
+              <w:rPr>
+                <w:b/>
+                <w:sz w:val="24"/>
+              </w:rPr>
+              <w:t>5</w:t>
+            </w:r>
+          </w:p>
+        </w:tc>
+        <w:tc>
+          <w:tcPr>
+            <w:tcW w:w="1450" w:type="dxa"/>
+          </w:tcPr>
+          <w:p>
+            <w:pPr>
+              <w:jc w:val="center"/>
+              <w:rPr>
+                <w:b/>
+                <w:sz w:val="24"/>
+              </w:rPr>
+            </w:pPr>
+            <w:r>
+              <w:rPr>
+                <w:b/>
+                <w:sz w:val="24"/>
+              </w:rPr>
+              <w:t>8</w:t>
+            </w:r>
+          </w:p>
+        </w:tc>
+        <w:tc>
+          <w:tcPr>
+            <w:tcW w:w="1427" w:type="dxa"/>
+          </w:tcPr>
+          <w:p>
+            <w:pPr>
+              <w:jc w:val="center"/>
+              <w:rPr>
+                <w:b/>
+                <w:sz w:val="24"/>
+              </w:rPr>
+            </w:pPr>
+            <w:r>
+              <w:rPr>
+                <w:b/>
+                <w:sz w:val="24"/>
+              </w:rPr>
+              <w:t>13</w:t>
+            </w:r>
+          </w:p>
+        </w:tc>
+        <w:tc>
+          <w:tcPr>
+            <w:tcW w:w="1603" w:type="dxa"/>
+            <w:tcBorders>
+              <w:right w:val="single" w:sz="12" w:space="0" w:color="auto"/>
+            </w:tcBorders>
+          </w:tcPr>
+          <w:p>
+            <w:pPr>
+              <w:jc w:val="center"/>
+              <w:rPr>
+                <w:b/>
+                <w:sz w:val="24"/>
+              </w:rPr>
+            </w:pPr>
+            <w:r>
+              <w:rPr>
+                <w:b/>
+                <w:sz w:val="24"/>
+              </w:rPr>
+              <w:t>21</w:t>
+            </w:r>
+          </w:p>
+        </w:tc>
+      </w:tr>
+      <w:tr>
+        <w:tc>
+          <w:tcPr>
+            <w:tcW w:w="1574" w:type="dxa"/>
+          </w:tcPr>
+          <w:p>
+            <w:pPr>
+              <w:rPr>
+                <w:b/>
+                <w:sz w:val="24"/>
+              </w:rPr>
+            </w:pPr>
+            <w:r>
+              <w:t>Delete Post/Comment</w:t>
+            </w:r>
+          </w:p>
+        </w:tc>
+        <w:tc>
+          <w:tcPr>
+            <w:tcW w:w="1365" w:type="dxa"/>
+          </w:tcPr>
+          <w:p>
+            <w:pPr>
+              <w:rPr>
+                <w:b/>
+                <w:sz w:val="24"/>
+              </w:rPr>
+            </w:pPr>
+            <w:r>
+              <w:rPr>
+                <w:rFonts w:ascii="Calibri" w:eastAsia="Times New Roman" w:hAnsi="Calibri" w:cs="Calibri"/>
+                <w:color w:val="000000"/>
+              </w:rPr>
+              <w:t>Post Content Link</w:t>
+            </w:r>
+          </w:p>
+        </w:tc>
+        <w:tc>
+          <w:tcPr>
+            <w:tcW w:w="1172" w:type="dxa"/>
+          </w:tcPr>
+          <w:p>
+            <w:pPr>
+              <w:rPr>
+                <w:b/>
+                <w:sz w:val="24"/>
+              </w:rPr>
+            </w:pPr>
+            <w:r>
+              <w:rPr>
+                <w:rFonts w:ascii="Calibri" w:eastAsia="Times New Roman" w:hAnsi="Calibri" w:cs="Calibri"/>
+                <w:color w:val="000000"/>
+              </w:rPr>
+              <w:t>View Analytics</w:t>
+            </w:r>
+          </w:p>
+        </w:tc>
+        <w:tc>
+          <w:tcPr>
+            <w:tcW w:w="1131" w:type="dxa"/>
+          </w:tcPr>
+          <w:p>
+            <w:pPr>
+              <w:rPr>
+                <w:b/>
+                <w:sz w:val="24"/>
+              </w:rPr>
+            </w:pPr>
+            <w:r>
+              <w:rPr>
+                <w:rFonts w:ascii="Calibri" w:eastAsia="Times New Roman" w:hAnsi="Calibri" w:cs="Calibri"/>
+                <w:color w:val="000000"/>
+              </w:rPr>
+              <w:t>Post Content</w:t>
+            </w:r>
+          </w:p>
+        </w:tc>
+        <w:tc>
+          <w:tcPr>
+            <w:tcW w:w="1450" w:type="dxa"/>
+          </w:tcPr>
+          <w:p>
+            <w:pPr>
+              <w:rPr>
+                <w:b/>
+                <w:sz w:val="24"/>
+              </w:rPr>
+            </w:pPr>
+            <w:r>
+              <w:rPr>
+                <w:rFonts w:ascii="Calibri" w:eastAsia="Times New Roman" w:hAnsi="Calibri" w:cs="Calibri"/>
+                <w:color w:val="000000"/>
+              </w:rPr>
+              <w:t>Comment on Content</w:t>
+            </w:r>
+          </w:p>
+        </w:tc>
+        <w:tc>
+          <w:tcPr>
+            <w:tcW w:w="1427" w:type="dxa"/>
+          </w:tcPr>
+          <w:p>
+            <w:pPr>
+              <w:rPr>
+                <w:b/>
+                <w:sz w:val="24"/>
+              </w:rPr>
+            </w:pPr>
+            <w:r>
+              <w:rPr>
+                <w:rFonts w:ascii="Calibri" w:eastAsia="Times New Roman" w:hAnsi="Calibri" w:cs="Calibri"/>
+                <w:color w:val="000000"/>
+              </w:rPr>
+              <w:t>Update Live Coverage</w:t>
+            </w:r>
+          </w:p>
+        </w:tc>
+        <w:tc>
+          <w:tcPr>
+            <w:tcW w:w="1603" w:type="dxa"/>
+            <w:tcBorders>
+              <w:right w:val="single" w:sz="12" w:space="0" w:color="auto"/>
+            </w:tcBorders>
+          </w:tcPr>
+          <w:p>
+            <w:pPr>
+              <w:rPr>
+                <w:b/>
+                <w:sz w:val="24"/>
+              </w:rPr>
+            </w:pPr>
+            <w:r>
+              <w:rPr>
+                <w:rFonts w:ascii="Calibri" w:eastAsia="Times New Roman" w:hAnsi="Calibri" w:cs="Calibri"/>
+                <w:color w:val="000000"/>
+              </w:rPr>
+              <w:t>Create Forum Topic</w:t>
+            </w:r>
+          </w:p>
+        </w:tc>
+      </w:tr>
+      <w:tr>
+        <w:tc>
+          <w:tcPr>
+            <w:tcW w:w="1574" w:type="dxa"/>
+          </w:tcPr>
+          <w:p>
+            <w:pPr>
+              <w:rPr>
+                <w:b/>
+                <w:sz w:val="24"/>
+              </w:rPr>
+            </w:pPr>
+            <w:r>
+              <w:rPr>
+                <w:rFonts w:ascii="Calibri" w:eastAsia="Times New Roman" w:hAnsi="Calibri" w:cs="Calibri"/>
+                <w:color w:val="000000"/>
+              </w:rPr>
+              <w:t>Edit Post/Comment</w:t>
+            </w:r>
+          </w:p>
+        </w:tc>
+        <w:tc>
+          <w:tcPr>
+            <w:tcW w:w="1365" w:type="dxa"/>
+          </w:tcPr>
+          <w:p>
+            <w:pPr>
+              <w:rPr>
+                <w:b/>
+                <w:sz w:val="24"/>
+              </w:rPr>
+            </w:pPr>
+          </w:p>
+        </w:tc>
+        <w:tc>
+          <w:tcPr>
+            <w:tcW w:w="1172" w:type="dxa"/>
+          </w:tcPr>
+          <w:p>
+            <w:pPr>
+              <w:rPr>
+                <w:b/>
+                <w:sz w:val="24"/>
+              </w:rPr>
+            </w:pPr>
+          </w:p>
+        </w:tc>
+        <w:tc>
+          <w:tcPr>
+            <w:tcW w:w="1131" w:type="dxa"/>
+          </w:tcPr>
+          <w:p>
+            <w:pPr>
+              <w:rPr>
+                <w:b/>
+                <w:sz w:val="24"/>
+              </w:rPr>
+            </w:pPr>
+            <w:r>
+              <w:rPr>
+                <w:rFonts w:ascii="Calibri" w:eastAsia="Times New Roman" w:hAnsi="Calibri" w:cs="Calibri"/>
+                <w:color w:val="000000"/>
+              </w:rPr>
+              <w:t>Post in Forum</w:t>
+            </w:r>
+          </w:p>
+        </w:tc>
+        <w:tc>
+          <w:tcPr>
+            <w:tcW w:w="1450" w:type="dxa"/>
+          </w:tcPr>
+          <w:p>
+            <w:pPr>
+              <w:rPr>
+                <w:b/>
+                <w:sz w:val="24"/>
+              </w:rPr>
+            </w:pPr>
+            <w:r>
+              <w:rPr>
+                <w:rFonts w:ascii="Calibri" w:eastAsia="Times New Roman" w:hAnsi="Calibri" w:cs="Calibri"/>
+                <w:color w:val="000000"/>
+              </w:rPr>
+              <w:t>Update Map Data</w:t>
+            </w:r>
+          </w:p>
+        </w:tc>
+        <w:tc>
+          <w:tcPr>
+            <w:tcW w:w="1427" w:type="dxa"/>
+          </w:tcPr>
+          <w:p>
+            <w:pPr>
+              <w:rPr>
+                <w:b/>
+                <w:sz w:val="24"/>
+              </w:rPr>
+            </w:pPr>
+            <w:r>
+              <w:rPr>
+                <w:rFonts w:ascii="Calibri" w:eastAsia="Times New Roman" w:hAnsi="Calibri" w:cs="Calibri"/>
+                <w:color w:val="000000"/>
+              </w:rPr>
+              <w:t>Create Account</w:t>
+            </w:r>
+          </w:p>
+        </w:tc>
+        <w:tc>
+          <w:tcPr>
+            <w:tcW w:w="1603" w:type="dxa"/>
+            <w:tcBorders>
+              <w:right w:val="single" w:sz="12" w:space="0" w:color="auto"/>
+            </w:tcBorders>
+          </w:tcPr>
+          <w:p>
+            <w:pPr>
+              <w:rPr>
+                <w:b/>
+                <w:sz w:val="24"/>
+              </w:rPr>
+            </w:pPr>
+            <w:r>
+              <w:rPr>
+                <w:rFonts w:ascii="Calibri" w:eastAsia="Times New Roman" w:hAnsi="Calibri" w:cs="Calibri"/>
+                <w:color w:val="000000"/>
+              </w:rPr>
+              <w:t>View Content</w:t>
+            </w:r>
+          </w:p>
+        </w:tc>
+      </w:tr>
+      <w:tr>
+        <w:tc>
+          <w:tcPr>
+            <w:tcW w:w="9722" w:type="dxa"/>
+            <w:gridSpan w:val="7"/>
+            <w:tcBorders>
+              <w:right w:val="single" w:sz="12" w:space="0" w:color="auto"/>
+            </w:tcBorders>
+          </w:tcPr>
+          <w:p>
+            <w:pPr>
+              <w:jc w:val="center"/>
+              <w:rPr>
+                <w:rFonts w:ascii="Calibri" w:eastAsia="Times New Roman" w:hAnsi="Calibri" w:cs="Calibri"/>
+                <w:color w:val="000000"/>
+              </w:rPr>
+            </w:pPr>
+            <w:r>
+              <w:rPr>
+                <w:b/>
+                <w:sz w:val="24"/>
+              </w:rPr>
+              <w:t>Total</w:t>
+            </w:r>
+          </w:p>
+        </w:tc>
+      </w:tr>
+      <w:tr>
+        <w:tc>
+          <w:tcPr>
+            <w:tcW w:w="9722" w:type="dxa"/>
+            <w:gridSpan w:val="7"/>
+            <w:tcBorders>
+              <w:right w:val="single" w:sz="12" w:space="0" w:color="auto"/>
+            </w:tcBorders>
+          </w:tcPr>
+          <w:p>
+            <w:pPr>
+              <w:jc w:val="center"/>
+              <w:rPr>
+                <w:rFonts w:ascii="Calibri" w:eastAsia="Times New Roman" w:hAnsi="Calibri" w:cs="Calibri"/>
+                <w:color w:val="000000"/>
+              </w:rPr>
+            </w:pPr>
+            <w:r>
+              <w:rPr>
+                <w:b/>
+                <w:sz w:val="32"/>
+              </w:rPr>
+              <w:t>106</w:t>
+            </w:r>
+          </w:p>
+        </w:tc>
+      </w:tr>
+      <w:tr>
+        <w:tc>
+          <w:tcPr>
+            <w:tcW w:w="9722" w:type="dxa"/>
+            <w:gridSpan w:val="7"/>
+            <w:tcBorders>
+              <w:right w:val="single" w:sz="12" w:space="0" w:color="auto"/>
+            </w:tcBorders>
+          </w:tcPr>
+          <w:p>
+            <w:pPr>
+              <w:jc w:val="center"/>
+              <w:rPr>
+                <w:rFonts w:ascii="Calibri" w:eastAsia="Times New Roman" w:hAnsi="Calibri" w:cs="Calibri"/>
+                <w:color w:val="000000"/>
+              </w:rPr>
+            </w:pPr>
+            <w:r>
+              <w:rPr>
+                <w:rFonts w:ascii="Calibri" w:eastAsia="Times New Roman" w:hAnsi="Calibri" w:cs="Calibri"/>
+                <w:b/>
+                <w:color w:val="000000"/>
+                <w:sz w:val="24"/>
+                <w:szCs w:val="24"/>
+              </w:rPr>
+              <w:t>Target Sprint</w:t>
+            </w:r>
+          </w:p>
+        </w:tc>
+      </w:tr>
+      <w:tr>
+        <w:tc>
+          <w:tcPr>
+            <w:tcW w:w="9722" w:type="dxa"/>
+            <w:gridSpan w:val="7"/>
+            <w:tcBorders>
+              <w:right w:val="single" w:sz="12" w:space="0" w:color="auto"/>
+            </w:tcBorders>
+          </w:tcPr>
+          <w:p>
+            <w:pPr>
+              <w:jc w:val="center"/>
+              <w:rPr>
+                <w:rFonts w:ascii="Calibri" w:eastAsia="Times New Roman" w:hAnsi="Calibri" w:cs="Calibri"/>
+                <w:b/>
+                <w:color w:val="000000"/>
+              </w:rPr>
+            </w:pPr>
+            <w:r>
+              <w:rPr>
+                <w:rFonts w:ascii="Calibri" w:eastAsia="Times New Roman" w:hAnsi="Calibri" w:cs="Calibri"/>
+                <w:b/>
+                <w:color w:val="000000"/>
+                <w:sz w:val="40"/>
+                <w:szCs w:val="24"/>
+              </w:rPr>
+              <w:t>36</w:t>
+            </w:r>
+          </w:p>
+        </w:tc>
+      </w:tr>
+    </w:tbl>
+    <w:p>
+      <w:pPr>
+        <w:spacing w:line="240" w:lineRule="auto"/>
+        <w:rPr>
+          <w:b/>
+          <w:sz w:val="24"/>
+        </w:rPr>
+      </w:pPr>
+    </w:p>
+    <w:p>
+      <w:pPr>
+        <w:spacing w:line="240" w:lineRule="auto"/>
+        <w:rPr>
+          <w:b/>
+          <w:sz w:val="24"/>
+        </w:rPr>
+      </w:pPr>
+      <w:r>
+        <w:rPr>
+          <w:b/>
+          <w:sz w:val="24"/>
+        </w:rPr>
+        <w:t>Selected User Stories</w:t>
+      </w:r>
+      <w:r>
+        <w:rPr>
+          <w:b/>
+          <w:sz w:val="24"/>
+        </w:rPr>
+        <w:t xml:space="preserve"> – First Iteration</w:t>
+      </w:r>
+    </w:p>
+    <w:tbl>
+      <w:tblPr>
+        <w:tblStyle w:val="TableGrid"/>
+        <w:tblW w:w="0" w:type="auto"/>
+        <w:tblLook w:val="04A0" w:firstRow="1" w:lastRow="0" w:firstColumn="1" w:lastColumn="0" w:noHBand="0" w:noVBand="1"/>
+      </w:tblPr>
+      <w:tblGrid>
+        <w:gridCol w:w="4675"/>
+        <w:gridCol w:w="4675"/>
+      </w:tblGrid>
+      <w:tr>
+        <w:tc>
+          <w:tcPr>
+            <w:tcW w:w="4675" w:type="dxa"/>
+          </w:tcPr>
+          <w:p>
+            <w:pPr>
+              <w:jc w:val="center"/>
+              <w:rPr>
+                <w:b/>
+                <w:sz w:val="24"/>
+              </w:rPr>
+            </w:pPr>
+            <w:r>
+              <w:rPr>
+                <w:b/>
+                <w:sz w:val="32"/>
+              </w:rPr>
+              <w:t>Story</w:t>
+            </w:r>
+          </w:p>
+        </w:tc>
+        <w:tc>
+          <w:tcPr>
+            <w:tcW w:w="4675" w:type="dxa"/>
+          </w:tcPr>
+          <w:p>
+            <w:pPr>
+              <w:jc w:val="center"/>
+              <w:rPr>
+                <w:b/>
+                <w:sz w:val="24"/>
+              </w:rPr>
+            </w:pPr>
+            <w:r>
+              <w:rPr>
+                <w:b/>
+                <w:sz w:val="32"/>
+              </w:rPr>
+              <w:t>Value</w:t>
+            </w:r>
+          </w:p>
+        </w:tc>
+      </w:tr>
+      <w:tr>
+        <w:tc>
+          <w:tcPr>
+            <w:tcW w:w="4675" w:type="dxa"/>
+          </w:tcPr>
+          <w:p>
+            <w:pPr>
+              <w:jc w:val="center"/>
+              <w:rPr>
+                <w:sz w:val="28"/>
+              </w:rPr>
+            </w:pPr>
+            <w:r>
+              <w:rPr>
+                <w:sz w:val="28"/>
+              </w:rPr>
+              <w:t>1. Post Content Link</w:t>
+            </w:r>
+          </w:p>
+        </w:tc>
+        <w:tc>
+          <w:tcPr>
+            <w:tcW w:w="4675" w:type="dxa"/>
+          </w:tcPr>
+          <w:p>
+            <w:pPr>
+              <w:jc w:val="center"/>
+              <w:rPr>
+                <w:b/>
+                <w:sz w:val="32"/>
+              </w:rPr>
+            </w:pPr>
+            <w:r>
+              <w:rPr>
+                <w:b/>
+                <w:sz w:val="32"/>
+              </w:rPr>
+              <w:t>2</w:t>
+            </w:r>
+          </w:p>
+        </w:tc>
+      </w:tr>
+      <w:tr>
+        <w:tc>
+          <w:tcPr>
+            <w:tcW w:w="4675" w:type="dxa"/>
+          </w:tcPr>
+          <w:p>
+            <w:pPr>
+              <w:jc w:val="center"/>
+              <w:rPr>
+                <w:sz w:val="28"/>
+              </w:rPr>
+            </w:pPr>
+            <w:r>
+              <w:rPr>
+                <w:sz w:val="28"/>
+              </w:rPr>
+              <w:t>7. View Content</w:t>
+            </w:r>
+          </w:p>
+        </w:tc>
+        <w:tc>
+          <w:tcPr>
+            <w:tcW w:w="4675" w:type="dxa"/>
+          </w:tcPr>
+          <w:p>
+            <w:pPr>
+              <w:jc w:val="center"/>
+              <w:rPr>
+                <w:b/>
+                <w:sz w:val="32"/>
+              </w:rPr>
+            </w:pPr>
+            <w:r>
+              <w:rPr>
+                <w:b/>
+                <w:sz w:val="32"/>
+              </w:rPr>
+              <w:t>21</w:t>
+            </w:r>
+          </w:p>
+        </w:tc>
+      </w:tr>
+      <w:tr>
+        <w:tc>
+          <w:tcPr>
+            <w:tcW w:w="4675" w:type="dxa"/>
+          </w:tcPr>
+          <w:p>
+            <w:pPr>
+              <w:jc w:val="center"/>
+              <w:rPr>
+                <w:sz w:val="28"/>
+              </w:rPr>
+            </w:pPr>
+            <w:r>
+              <w:rPr>
+                <w:sz w:val="28"/>
+              </w:rPr>
+              <w:t>8. Create Account</w:t>
+            </w:r>
+          </w:p>
+        </w:tc>
+        <w:tc>
+          <w:tcPr>
+            <w:tcW w:w="4675" w:type="dxa"/>
+          </w:tcPr>
+          <w:p>
+            <w:pPr>
+              <w:jc w:val="center"/>
+              <w:rPr>
+                <w:b/>
+                <w:sz w:val="32"/>
+              </w:rPr>
+            </w:pPr>
+            <w:r>
+              <w:rPr>
+                <w:b/>
+                <w:sz w:val="32"/>
+              </w:rPr>
+              <w:t>13</w:t>
+            </w:r>
+          </w:p>
+        </w:tc>
+      </w:tr>
+      <w:tr>
+        <w:tc>
+          <w:tcPr>
+            <w:tcW w:w="4675" w:type="dxa"/>
+          </w:tcPr>
+          <w:p>
+            <w:pPr>
+              <w:jc w:val="center"/>
+              <w:rPr>
+                <w:b/>
+                <w:sz w:val="24"/>
+              </w:rPr>
+            </w:pPr>
+            <w:r>
+              <w:rPr>
+                <w:b/>
+                <w:sz w:val="32"/>
+              </w:rPr>
+              <w:t>Total</w:t>
+            </w:r>
+          </w:p>
+        </w:tc>
+        <w:tc>
+          <w:tcPr>
+            <w:tcW w:w="4675" w:type="dxa"/>
+          </w:tcPr>
+          <w:p>
+            <w:pPr>
+              <w:jc w:val="center"/>
+              <w:rPr>
+                <w:b/>
+                <w:sz w:val="24"/>
+              </w:rPr>
+            </w:pPr>
+            <w:r>
+              <w:rPr>
+                <w:b/>
+                <w:sz w:val="32"/>
+              </w:rPr>
+              <w:t>36</w:t>
+            </w:r>
+          </w:p>
+        </w:tc>
+      </w:tr>
+    </w:tbl>
+    <w:p>
+      <w:pPr>
+        <w:spacing w:line="240" w:lineRule="auto"/>
+        <w:rPr>
+          <w:b/>
+          <w:sz w:val="24"/>
+        </w:rPr>
+      </w:pPr>
+    </w:p>
+    <w:p>
+      <w:pPr>
+        <w:spacing w:line="240" w:lineRule="auto"/>
+        <w:rPr>
+          <w:b/>
+          <w:i/>
+          <w:sz w:val="24"/>
+        </w:rPr>
+      </w:pPr>
+      <w:r>
+        <w:rPr>
+          <w:b/>
+          <w:i/>
+          <w:sz w:val="24"/>
+        </w:rPr>
+        <w:t>Methodology</w:t>
+      </w:r>
+    </w:p>
+    <w:p>
+      <w:pPr>
+        <w:spacing w:line="240" w:lineRule="auto"/>
+        <w:rPr>
+          <w:sz w:val="24"/>
+        </w:rPr>
+      </w:pPr>
+      <w:r>
+        <w:rPr>
+          <w:b/>
+          <w:sz w:val="24"/>
+        </w:rPr>
+        <w:tab/>
+      </w:r>
+      <w:r>
+        <w:rPr>
+          <w:sz w:val="24"/>
+        </w:rPr>
+        <w:t xml:space="preserve">In order to meet the </w:t>
+      </w:r>
+      <w:r>
+        <w:rPr>
+          <w:sz w:val="24"/>
+        </w:rPr>
+        <w:t>pre and post conditions</w:t>
+      </w:r>
+      <w:r>
+        <w:rPr>
+          <w:sz w:val="24"/>
+        </w:rPr>
+        <w:t xml:space="preserve"> of all three of these user stories, we must provide a</w:t>
+      </w:r>
+      <w:r>
+        <w:rPr>
+          <w:sz w:val="24"/>
+        </w:rPr>
+        <w:t xml:space="preserve"> bare-bones version </w:t>
+      </w:r>
+      <w:r>
+        <w:rPr>
+          <w:sz w:val="24"/>
+        </w:rPr>
+        <w:t xml:space="preserve">of the site. This </w:t>
+      </w:r>
+      <w:r>
+        <w:rPr>
+          <w:sz w:val="24"/>
+        </w:rPr>
+        <w:t xml:space="preserve">first iteration </w:t>
+      </w:r>
+      <w:r>
+        <w:rPr>
+          <w:sz w:val="24"/>
+        </w:rPr>
+        <w:t>will have a workable user interface that allows a user to view content and create an a</w:t>
+      </w:r>
+      <w:r>
+        <w:rPr>
+          <w:sz w:val="24"/>
+        </w:rPr>
+        <w:t>ccount. We will have account levels partially implemented, starting with the administrator account to allow the posting of a content link to the site. The user interface will be developed using placeholder text and images, as implementing these will come at a later iteration. This functionality will provide us the base system to build the rest of the application on.</w:t>
+      </w:r>
     </w:p>
     <w:sectPr>
       <w:headerReference w:type="default" r:id="rId7"/>
@@ -1817,6 +2894,95 @@
 <file path=word/numbering.xml><?xml version="1.0" encoding="utf-8"?>
 <w:numbering xmlns:wpc="http://schemas.microsoft.com/office/word/2010/wordprocessingCanvas" xmlns:mc="http://schemas.openxmlformats.org/markup-compatibility/2006" xmlns:o="urn:schemas-microsoft-com:office:office" xmlns:r="http://schemas.openxmlformats.org/officeDocument/2006/relationships" xmlns:m="http://schemas.openxmlformats.org/officeDocument/2006/math" xmlns:v="urn:schemas-microsoft-com:vml" xmlns:wp14="http://schemas.microsoft.com/office/word/2010/wordprocessingDrawing" xmlns:wp="http://schemas.openxmlformats.org/drawingml/2006/wordprocessingDrawing" xmlns:w10="urn:schemas-microsoft-com:office:word" xmlns:w="http://schemas.openxmlformats.org/wordprocessingml/2006/main" xmlns:w14="http://schemas.microsoft.com/office/word/2010/wordml" xmlns:w15="http://schemas.microsoft.com/office/word/2012/wordml" xmlns:wpg="http://schemas.microsoft.com/office/word/2010/wordprocessingGroup" xmlns:wpi="http://schemas.microsoft.com/office/word/2010/wordprocessingInk" xmlns:wne="http://schemas.microsoft.com/office/word/2006/wordml" xmlns:wps="http://schemas.microsoft.com/office/word/2010/wordprocessingShape" mc:Ignorable="w14 w15 wp14">
   <w:abstractNum w:abstractNumId="0" w15:restartNumberingAfterBreak="0">
+    <w:nsid w:val="25445149"/>
+    <w:multiLevelType w:val="hybridMultilevel"/>
+    <w:tmpl w:val="12B85E8E"/>
+    <w:lvl w:ilvl="0" w:tplc="0409000F">
+      <w:start w:val="1"/>
+      <w:numFmt w:val="decimal"/>
+      <w:lvlText w:val="%1."/>
+      <w:lvlJc w:val="left"/>
+      <w:pPr>
+        <w:ind w:left="720" w:hanging="360"/>
+      </w:pPr>
+      <w:rPr>
+        <w:rFonts w:hint="default"/>
+      </w:rPr>
+    </w:lvl>
+    <w:lvl w:ilvl="1" w:tplc="04090019" w:tentative="1">
+      <w:start w:val="1"/>
+      <w:numFmt w:val="lowerLetter"/>
+      <w:lvlText w:val="%2."/>
+      <w:lvlJc w:val="left"/>
+      <w:pPr>
+        <w:ind w:left="1440" w:hanging="360"/>
+      </w:pPr>
+    </w:lvl>
+    <w:lvl w:ilvl="2" w:tplc="0409001B" w:tentative="1">
+      <w:start w:val="1"/>
+      <w:numFmt w:val="lowerRoman"/>
+      <w:lvlText w:val="%3."/>
+      <w:lvlJc w:val="right"/>
+      <w:pPr>
+        <w:ind w:left="2160" w:hanging="180"/>
+      </w:pPr>
+    </w:lvl>
+    <w:lvl w:ilvl="3" w:tplc="0409000F" w:tentative="1">
+      <w:start w:val="1"/>
+      <w:numFmt w:val="decimal"/>
+      <w:lvlText w:val="%4."/>
+      <w:lvlJc w:val="left"/>
+      <w:pPr>
+        <w:ind w:left="2880" w:hanging="360"/>
+      </w:pPr>
+    </w:lvl>
+    <w:lvl w:ilvl="4" w:tplc="04090019" w:tentative="1">
+      <w:start w:val="1"/>
+      <w:numFmt w:val="lowerLetter"/>
+      <w:lvlText w:val="%5."/>
+      <w:lvlJc w:val="left"/>
+      <w:pPr>
+        <w:ind w:left="3600" w:hanging="360"/>
+      </w:pPr>
+    </w:lvl>
+    <w:lvl w:ilvl="5" w:tplc="0409001B" w:tentative="1">
+      <w:start w:val="1"/>
+      <w:numFmt w:val="lowerRoman"/>
+      <w:lvlText w:val="%6."/>
+      <w:lvlJc w:val="right"/>
+      <w:pPr>
+        <w:ind w:left="4320" w:hanging="180"/>
+      </w:pPr>
+    </w:lvl>
+    <w:lvl w:ilvl="6" w:tplc="0409000F" w:tentative="1">
+      <w:start w:val="1"/>
+      <w:numFmt w:val="decimal"/>
+      <w:lvlText w:val="%7."/>
+      <w:lvlJc w:val="left"/>
+      <w:pPr>
+        <w:ind w:left="5040" w:hanging="360"/>
+      </w:pPr>
+    </w:lvl>
+    <w:lvl w:ilvl="7" w:tplc="04090019" w:tentative="1">
+      <w:start w:val="1"/>
+      <w:numFmt w:val="lowerLetter"/>
+      <w:lvlText w:val="%8."/>
+      <w:lvlJc w:val="left"/>
+      <w:pPr>
+        <w:ind w:left="5760" w:hanging="360"/>
+      </w:pPr>
+    </w:lvl>
+    <w:lvl w:ilvl="8" w:tplc="0409001B" w:tentative="1">
+      <w:start w:val="1"/>
+      <w:numFmt w:val="lowerRoman"/>
+      <w:lvlText w:val="%9."/>
+      <w:lvlJc w:val="right"/>
+      <w:pPr>
+        <w:ind w:left="6480" w:hanging="180"/>
+      </w:pPr>
+    </w:lvl>
+  </w:abstractNum>
+  <w:abstractNum w:abstractNumId="1" w15:restartNumberingAfterBreak="0">
     <w:nsid w:val="4A5E4EA5"/>
     <w:multiLevelType w:val="hybridMultilevel"/>
     <w:tmpl w:val="9AAC3810"/>
@@ -1906,6 +3072,9 @@
     </w:lvl>
   </w:abstractNum>
   <w:num w:numId="1">
+    <w:abstractNumId w:val="1"/>
+  </w:num>
+  <w:num w:numId="2">
     <w:abstractNumId w:val="0"/>
   </w:num>
 </w:numbering>
@@ -2387,6 +3556,25 @@
     <w:uiPriority w:val="99"/>
     <w:rsid w:val="00923D3B"/>
   </w:style>
+  <w:style w:type="table" w:styleId="TableGrid">
+    <w:name w:val="Table Grid"/>
+    <w:basedOn w:val="TableNormal"/>
+    <w:uiPriority w:val="39"/>
+    <w:rsid w:val="00D9063E"/>
+    <w:pPr>
+      <w:spacing w:after="0" w:line="240" w:lineRule="auto"/>
+    </w:pPr>
+    <w:tblPr>
+      <w:tblBorders>
+        <w:top w:val="single" w:sz="4" w:space="0" w:color="auto"/>
+        <w:left w:val="single" w:sz="4" w:space="0" w:color="auto"/>
+        <w:bottom w:val="single" w:sz="4" w:space="0" w:color="auto"/>
+        <w:right w:val="single" w:sz="4" w:space="0" w:color="auto"/>
+        <w:insideH w:val="single" w:sz="4" w:space="0" w:color="auto"/>
+        <w:insideV w:val="single" w:sz="4" w:space="0" w:color="auto"/>
+      </w:tblBorders>
+    </w:tblPr>
+  </w:style>
 </w:styles>
 </file>
 

</xml_diff>

<commit_message>
Updated backlog, added PDF
Final-ish draft of product backlog.
</commit_message>
<xml_diff>
--- a/Proposals/Product Backlog.docx
+++ b/Proposals/Product Backlog.docx
@@ -32,7 +32,15 @@
           <w:i/>
           <w:sz w:val="24"/>
         </w:rPr>
-        <w:t>New User Stories</w:t>
+        <w:t>New U</w:t>
+      </w:r>
+      <w:r>
+        <w:rPr>
+          <w:b/>
+          <w:i/>
+          <w:sz w:val="24"/>
+        </w:rPr>
+        <w:t>se Cases</w:t>
       </w:r>
     </w:p>
     <w:p>
@@ -320,7 +328,21 @@
           <w:b/>
           <w:sz w:val="24"/>
         </w:rPr>
-        <w:t>All User Stories (Revised)</w:t>
+        <w:t xml:space="preserve">All </w:t>
+      </w:r>
+      <w:r>
+        <w:rPr>
+          <w:b/>
+          <w:sz w:val="24"/>
+        </w:rPr>
+        <w:t>Use Cases</w:t>
+      </w:r>
+      <w:r>
+        <w:rPr>
+          <w:b/>
+          <w:sz w:val="24"/>
+        </w:rPr>
+        <w:t xml:space="preserve"> (Revised)</w:t>
       </w:r>
     </w:p>
     <w:tbl>
@@ -1469,8 +1491,6 @@
               </w:rPr>
               <w:t>s</w:t>
             </w:r>
-            <w:bookmarkStart w:id="0" w:name="_GoBack"/>
-            <w:bookmarkEnd w:id="0"/>
             <w:r>
               <w:rPr>
                 <w:rFonts w:ascii="Calibri" w:eastAsia="Times New Roman" w:hAnsi="Calibri" w:cs="Calibri"/>
@@ -2764,8 +2784,440 @@
         <w:t>ccount. We will have account levels partially implemented, starting with the administrator account to allow the posting of a content link to the site. The user interface will be developed using placeholder text and images, as implementing these will come at a later iteration. This functionality will provide us the base system to build the rest of the application on.</w:t>
       </w:r>
     </w:p>
+    <w:p>
+      <w:pPr>
+        <w:spacing w:line="240" w:lineRule="auto"/>
+        <w:rPr>
+          <w:sz w:val="24"/>
+        </w:rPr>
+      </w:pPr>
+    </w:p>
+    <w:p>
+      <w:pPr>
+        <w:spacing w:line="240" w:lineRule="auto"/>
+        <w:rPr>
+          <w:sz w:val="24"/>
+        </w:rPr>
+      </w:pPr>
+    </w:p>
+    <w:p>
+      <w:pPr>
+        <w:spacing w:line="240" w:lineRule="auto"/>
+        <w:rPr>
+          <w:sz w:val="24"/>
+        </w:rPr>
+      </w:pPr>
+    </w:p>
+    <w:p>
+      <w:pPr>
+        <w:spacing w:line="240" w:lineRule="auto"/>
+        <w:rPr>
+          <w:sz w:val="24"/>
+        </w:rPr>
+      </w:pPr>
+    </w:p>
+    <w:p>
+      <w:pPr>
+        <w:spacing w:line="240" w:lineRule="auto"/>
+        <w:rPr>
+          <w:sz w:val="24"/>
+        </w:rPr>
+      </w:pPr>
+    </w:p>
+    <w:p>
+      <w:pPr>
+        <w:spacing w:line="240" w:lineRule="auto"/>
+        <w:rPr>
+          <w:sz w:val="24"/>
+        </w:rPr>
+      </w:pPr>
+    </w:p>
+    <w:p>
+      <w:pPr>
+        <w:spacing w:line="240" w:lineRule="auto"/>
+        <w:rPr>
+          <w:b/>
+          <w:sz w:val="24"/>
+        </w:rPr>
+      </w:pPr>
+      <w:r>
+        <w:rPr>
+          <w:b/>
+          <w:sz w:val="24"/>
+        </w:rPr>
+        <w:lastRenderedPageBreak/>
+        <w:t>Rough Interface Design Sketches</w:t>
+      </w:r>
+    </w:p>
+    <w:p>
+      <w:pPr>
+        <w:spacing w:line="240" w:lineRule="auto"/>
+        <w:rPr>
+          <w:sz w:val="24"/>
+        </w:rPr>
+      </w:pPr>
+      <w:r>
+        <w:rPr>
+          <w:noProof/>
+          <w:sz w:val="24"/>
+        </w:rPr>
+        <w:drawing>
+          <wp:anchor distT="0" distB="0" distL="114300" distR="114300" simplePos="0" relativeHeight="251658240" behindDoc="1" locked="0" layoutInCell="1" allowOverlap="1" wp14:anchorId="00031731" wp14:editId="119D5FE9">
+            <wp:simplePos x="0" y="0"/>
+            <wp:positionH relativeFrom="margin">
+              <wp:align>right</wp:align>
+            </wp:positionH>
+            <wp:positionV relativeFrom="paragraph">
+              <wp:posOffset>216520</wp:posOffset>
+            </wp:positionV>
+            <wp:extent cx="5943600" cy="7923343"/>
+            <wp:effectExtent l="0" t="0" r="0" b="1905"/>
+            <wp:wrapNone/>
+            <wp:docPr id="1" name="Picture 1" descr="C:\Users\John\Downloads\IMG_0375.JPG"/>
+            <wp:cNvGraphicFramePr>
+              <a:graphicFrameLocks xmlns:a="http://schemas.openxmlformats.org/drawingml/2006/main" noChangeAspect="1"/>
+            </wp:cNvGraphicFramePr>
+            <a:graphic xmlns:a="http://schemas.openxmlformats.org/drawingml/2006/main">
+              <a:graphicData uri="http://schemas.openxmlformats.org/drawingml/2006/picture">
+                <pic:pic xmlns:pic="http://schemas.openxmlformats.org/drawingml/2006/picture">
+                  <pic:nvPicPr>
+                    <pic:cNvPr id="0" name="Picture 1" descr="C:\Users\John\Downloads\IMG_0375.JPG"/>
+                    <pic:cNvPicPr>
+                      <a:picLocks noChangeAspect="1" noChangeArrowheads="1"/>
+                    </pic:cNvPicPr>
+                  </pic:nvPicPr>
+                  <pic:blipFill>
+                    <a:blip r:embed="rId7">
+                      <a:extLst>
+                        <a:ext uri="{28A0092B-C50C-407E-A947-70E740481C1C}">
+                          <a14:useLocalDpi xmlns:a14="http://schemas.microsoft.com/office/drawing/2010/main" val="0"/>
+                        </a:ext>
+                      </a:extLst>
+                    </a:blip>
+                    <a:srcRect/>
+                    <a:stretch>
+                      <a:fillRect/>
+                    </a:stretch>
+                  </pic:blipFill>
+                  <pic:spPr bwMode="auto">
+                    <a:xfrm>
+                      <a:off x="0" y="0"/>
+                      <a:ext cx="5943600" cy="7923343"/>
+                    </a:xfrm>
+                    <a:prstGeom prst="rect">
+                      <a:avLst/>
+                    </a:prstGeom>
+                    <a:noFill/>
+                    <a:ln>
+                      <a:noFill/>
+                    </a:ln>
+                  </pic:spPr>
+                </pic:pic>
+              </a:graphicData>
+            </a:graphic>
+            <wp14:sizeRelH relativeFrom="page">
+              <wp14:pctWidth>0</wp14:pctWidth>
+            </wp14:sizeRelH>
+            <wp14:sizeRelV relativeFrom="page">
+              <wp14:pctHeight>0</wp14:pctHeight>
+            </wp14:sizeRelV>
+          </wp:anchor>
+        </w:drawing>
+      </w:r>
+      <w:r>
+        <w:rPr>
+          <w:sz w:val="24"/>
+        </w:rPr>
+        <w:t>Homepage</w:t>
+      </w:r>
+    </w:p>
+    <w:p>
+      <w:pPr>
+        <w:spacing w:line="240" w:lineRule="auto"/>
+        <w:rPr>
+          <w:sz w:val="24"/>
+        </w:rPr>
+      </w:pPr>
+    </w:p>
+    <w:p>
+      <w:pPr>
+        <w:spacing w:line="240" w:lineRule="auto"/>
+        <w:rPr>
+          <w:sz w:val="24"/>
+        </w:rPr>
+      </w:pPr>
+    </w:p>
+    <w:p>
+      <w:pPr>
+        <w:spacing w:line="240" w:lineRule="auto"/>
+        <w:rPr>
+          <w:sz w:val="24"/>
+        </w:rPr>
+      </w:pPr>
+    </w:p>
+    <w:p>
+      <w:pPr>
+        <w:spacing w:line="240" w:lineRule="auto"/>
+        <w:rPr>
+          <w:sz w:val="24"/>
+        </w:rPr>
+      </w:pPr>
+    </w:p>
+    <w:p>
+      <w:pPr>
+        <w:spacing w:line="240" w:lineRule="auto"/>
+        <w:rPr>
+          <w:sz w:val="24"/>
+        </w:rPr>
+      </w:pPr>
+    </w:p>
+    <w:p>
+      <w:pPr>
+        <w:spacing w:line="240" w:lineRule="auto"/>
+        <w:rPr>
+          <w:sz w:val="24"/>
+        </w:rPr>
+      </w:pPr>
+    </w:p>
+    <w:p>
+      <w:pPr>
+        <w:spacing w:line="240" w:lineRule="auto"/>
+        <w:rPr>
+          <w:sz w:val="24"/>
+        </w:rPr>
+      </w:pPr>
+    </w:p>
+    <w:p>
+      <w:pPr>
+        <w:spacing w:line="240" w:lineRule="auto"/>
+        <w:rPr>
+          <w:sz w:val="24"/>
+        </w:rPr>
+      </w:pPr>
+    </w:p>
+    <w:p>
+      <w:pPr>
+        <w:spacing w:line="240" w:lineRule="auto"/>
+        <w:rPr>
+          <w:sz w:val="24"/>
+        </w:rPr>
+      </w:pPr>
+    </w:p>
+    <w:p>
+      <w:pPr>
+        <w:spacing w:line="240" w:lineRule="auto"/>
+        <w:rPr>
+          <w:sz w:val="24"/>
+        </w:rPr>
+      </w:pPr>
+    </w:p>
+    <w:p>
+      <w:pPr>
+        <w:spacing w:line="240" w:lineRule="auto"/>
+        <w:rPr>
+          <w:sz w:val="24"/>
+        </w:rPr>
+      </w:pPr>
+    </w:p>
+    <w:p>
+      <w:pPr>
+        <w:spacing w:line="240" w:lineRule="auto"/>
+        <w:rPr>
+          <w:sz w:val="24"/>
+        </w:rPr>
+      </w:pPr>
+    </w:p>
+    <w:p>
+      <w:pPr>
+        <w:spacing w:line="240" w:lineRule="auto"/>
+        <w:rPr>
+          <w:sz w:val="24"/>
+        </w:rPr>
+      </w:pPr>
+    </w:p>
+    <w:p>
+      <w:pPr>
+        <w:spacing w:line="240" w:lineRule="auto"/>
+        <w:rPr>
+          <w:sz w:val="24"/>
+        </w:rPr>
+      </w:pPr>
+    </w:p>
+    <w:p>
+      <w:pPr>
+        <w:spacing w:line="240" w:lineRule="auto"/>
+        <w:rPr>
+          <w:sz w:val="24"/>
+        </w:rPr>
+      </w:pPr>
+    </w:p>
+    <w:p>
+      <w:pPr>
+        <w:spacing w:line="240" w:lineRule="auto"/>
+        <w:rPr>
+          <w:sz w:val="24"/>
+        </w:rPr>
+      </w:pPr>
+    </w:p>
+    <w:p>
+      <w:pPr>
+        <w:spacing w:line="240" w:lineRule="auto"/>
+        <w:rPr>
+          <w:sz w:val="24"/>
+        </w:rPr>
+      </w:pPr>
+    </w:p>
+    <w:p>
+      <w:pPr>
+        <w:spacing w:line="240" w:lineRule="auto"/>
+        <w:rPr>
+          <w:sz w:val="24"/>
+        </w:rPr>
+      </w:pPr>
+    </w:p>
+    <w:p>
+      <w:pPr>
+        <w:spacing w:line="240" w:lineRule="auto"/>
+        <w:rPr>
+          <w:sz w:val="24"/>
+        </w:rPr>
+      </w:pPr>
+    </w:p>
+    <w:p>
+      <w:pPr>
+        <w:spacing w:line="240" w:lineRule="auto"/>
+        <w:rPr>
+          <w:sz w:val="24"/>
+        </w:rPr>
+      </w:pPr>
+    </w:p>
+    <w:p>
+      <w:pPr>
+        <w:spacing w:line="240" w:lineRule="auto"/>
+        <w:rPr>
+          <w:sz w:val="24"/>
+        </w:rPr>
+      </w:pPr>
+    </w:p>
+    <w:p>
+      <w:pPr>
+        <w:spacing w:line="240" w:lineRule="auto"/>
+        <w:rPr>
+          <w:sz w:val="24"/>
+        </w:rPr>
+      </w:pPr>
+    </w:p>
+    <w:p>
+      <w:pPr>
+        <w:spacing w:line="240" w:lineRule="auto"/>
+        <w:rPr>
+          <w:sz w:val="24"/>
+        </w:rPr>
+      </w:pPr>
+    </w:p>
+    <w:p>
+      <w:pPr>
+        <w:spacing w:line="240" w:lineRule="auto"/>
+        <w:rPr>
+          <w:sz w:val="24"/>
+        </w:rPr>
+      </w:pPr>
+    </w:p>
+    <w:p>
+      <w:pPr>
+        <w:spacing w:line="240" w:lineRule="auto"/>
+        <w:rPr>
+          <w:sz w:val="24"/>
+        </w:rPr>
+      </w:pPr>
+    </w:p>
+    <w:p>
+      <w:pPr>
+        <w:spacing w:line="240" w:lineRule="auto"/>
+        <w:rPr>
+          <w:sz w:val="24"/>
+        </w:rPr>
+      </w:pPr>
+      <w:r>
+        <w:rPr>
+          <w:noProof/>
+          <w:sz w:val="24"/>
+        </w:rPr>
+        <w:lastRenderedPageBreak/>
+        <w:drawing>
+          <wp:anchor distT="0" distB="0" distL="114300" distR="114300" simplePos="0" relativeHeight="251659264" behindDoc="1" locked="0" layoutInCell="1" allowOverlap="1" wp14:anchorId="3B3C192D" wp14:editId="0B9EB68E">
+            <wp:simplePos x="0" y="0"/>
+            <wp:positionH relativeFrom="margin">
+              <wp:align>right</wp:align>
+            </wp:positionH>
+            <wp:positionV relativeFrom="paragraph">
+              <wp:posOffset>205828</wp:posOffset>
+            </wp:positionV>
+            <wp:extent cx="5943600" cy="7922687"/>
+            <wp:effectExtent l="0" t="0" r="0" b="2540"/>
+            <wp:wrapNone/>
+            <wp:docPr id="2" name="Picture 2" descr="C:\Users\John\Desktop\unnamed (5).jpg"/>
+            <wp:cNvGraphicFramePr>
+              <a:graphicFrameLocks xmlns:a="http://schemas.openxmlformats.org/drawingml/2006/main" noChangeAspect="1"/>
+            </wp:cNvGraphicFramePr>
+            <a:graphic xmlns:a="http://schemas.openxmlformats.org/drawingml/2006/main">
+              <a:graphicData uri="http://schemas.openxmlformats.org/drawingml/2006/picture">
+                <pic:pic xmlns:pic="http://schemas.openxmlformats.org/drawingml/2006/picture">
+                  <pic:nvPicPr>
+                    <pic:cNvPr id="0" name="Picture 2" descr="C:\Users\John\Desktop\unnamed (5).jpg"/>
+                    <pic:cNvPicPr>
+                      <a:picLocks noChangeAspect="1" noChangeArrowheads="1"/>
+                    </pic:cNvPicPr>
+                  </pic:nvPicPr>
+                  <pic:blipFill>
+                    <a:blip r:embed="rId8">
+                      <a:extLst>
+                        <a:ext uri="{28A0092B-C50C-407E-A947-70E740481C1C}">
+                          <a14:useLocalDpi xmlns:a14="http://schemas.microsoft.com/office/drawing/2010/main" val="0"/>
+                        </a:ext>
+                      </a:extLst>
+                    </a:blip>
+                    <a:srcRect/>
+                    <a:stretch>
+                      <a:fillRect/>
+                    </a:stretch>
+                  </pic:blipFill>
+                  <pic:spPr bwMode="auto">
+                    <a:xfrm>
+                      <a:off x="0" y="0"/>
+                      <a:ext cx="5943600" cy="7922687"/>
+                    </a:xfrm>
+                    <a:prstGeom prst="rect">
+                      <a:avLst/>
+                    </a:prstGeom>
+                    <a:noFill/>
+                    <a:ln>
+                      <a:noFill/>
+                    </a:ln>
+                  </pic:spPr>
+                </pic:pic>
+              </a:graphicData>
+            </a:graphic>
+            <wp14:sizeRelH relativeFrom="page">
+              <wp14:pctWidth>0</wp14:pctWidth>
+            </wp14:sizeRelH>
+            <wp14:sizeRelV relativeFrom="page">
+              <wp14:pctHeight>0</wp14:pctHeight>
+            </wp14:sizeRelV>
+          </wp:anchor>
+        </w:drawing>
+      </w:r>
+      <w:r>
+        <w:rPr>
+          <w:sz w:val="24"/>
+        </w:rPr>
+        <w:t>Forum / Out of topic on top, in topic on bottom.</w:t>
+      </w:r>
+      <w:bookmarkStart w:id="0" w:name="_GoBack"/>
+      <w:bookmarkEnd w:id="0"/>
+    </w:p>
     <w:sectPr>
-      <w:headerReference w:type="default" r:id="rId7"/>
+      <w:headerReference w:type="default" r:id="rId9"/>
       <w:pgSz w:w="12240" w:h="15840"/>
       <w:pgMar w:top="1440" w:right="1440" w:bottom="1440" w:left="1440" w:header="720" w:footer="720" w:gutter="0"/>
       <w:cols w:space="720"/>
@@ -2848,21 +3300,8 @@
       <w:pStyle w:val="Header"/>
     </w:pPr>
     <w:r>
-      <w:t xml:space="preserve">John O’Kelly, Owen Morrissey, Steve </w:t>
+      <w:t>John O’Kelly, Owen Morrissey, Steve Lesicka, Chris Kobierowski</w:t>
     </w:r>
-    <w:proofErr w:type="spellStart"/>
-    <w:r>
-      <w:t>Lesicka</w:t>
-    </w:r>
-    <w:proofErr w:type="spellEnd"/>
-    <w:r>
-      <w:t xml:space="preserve">, Chris </w:t>
-    </w:r>
-    <w:proofErr w:type="spellStart"/>
-    <w:r>
-      <w:t>Kobierowski</w:t>
-    </w:r>
-    <w:proofErr w:type="spellEnd"/>
   </w:p>
   <w:p>
     <w:pPr>

</xml_diff>